<commit_message>
doc(files): Continued with the documentation
</commit_message>
<xml_diff>
--- a/files/Dokumentation.docx
+++ b/files/Dokumentation.docx
@@ -940,13 +940,23 @@
                                     <w:text/>
                                   </w:sdtPr>
                                   <w:sdtContent>
+                                    <w:proofErr w:type="spellStart"/>
                                     <w:r>
                                       <w:rPr>
                                         <w:color w:val="4472C4" w:themeColor="accent1"/>
                                         <w:sz w:val="36"/>
                                         <w:szCs w:val="36"/>
                                       </w:rPr>
-                                      <w:t>Fokko Vos &amp; Robin Ruf</w:t>
+                                      <w:t>Fokko</w:t>
+                                    </w:r>
+                                    <w:proofErr w:type="spellEnd"/>
+                                    <w:r>
+                                      <w:rPr>
+                                        <w:color w:val="4472C4" w:themeColor="accent1"/>
+                                        <w:sz w:val="36"/>
+                                        <w:szCs w:val="36"/>
+                                      </w:rPr>
+                                      <w:t xml:space="preserve"> Vos &amp; Robin Ruf</w:t>
                                     </w:r>
                                   </w:sdtContent>
                                 </w:sdt>
@@ -1035,13 +1045,23 @@
                               <w:text/>
                             </w:sdtPr>
                             <w:sdtContent>
+                              <w:proofErr w:type="spellStart"/>
                               <w:r>
                                 <w:rPr>
                                   <w:color w:val="4472C4" w:themeColor="accent1"/>
                                   <w:sz w:val="36"/>
                                   <w:szCs w:val="36"/>
                                 </w:rPr>
-                                <w:t>Fokko Vos &amp; Robin Ruf</w:t>
+                                <w:t>Fokko</w:t>
+                              </w:r>
+                              <w:proofErr w:type="spellEnd"/>
+                              <w:r>
+                                <w:rPr>
+                                  <w:color w:val="4472C4" w:themeColor="accent1"/>
+                                  <w:sz w:val="36"/>
+                                  <w:szCs w:val="36"/>
+                                </w:rPr>
+                                <w:t xml:space="preserve"> Vos &amp; Robin Ruf</w:t>
                               </w:r>
                             </w:sdtContent>
                           </w:sdt>
@@ -3305,11 +3325,19 @@
                 <w:lang w:val="de-DE"/>
               </w:rPr>
             </w:pPr>
-            <w:r>
-              <w:rPr>
-                <w:lang w:val="de-DE"/>
-              </w:rPr>
-              <w:t>Fokko Vos</w:t>
+            <w:proofErr w:type="spellStart"/>
+            <w:r>
+              <w:rPr>
+                <w:lang w:val="de-DE"/>
+              </w:rPr>
+              <w:t>Fokko</w:t>
+            </w:r>
+            <w:proofErr w:type="spellEnd"/>
+            <w:r>
+              <w:rPr>
+                <w:lang w:val="de-DE"/>
+              </w:rPr>
+              <w:t xml:space="preserve"> Vos</w:t>
             </w:r>
             <w:r>
               <w:rPr>
@@ -3397,11 +3425,19 @@
                 <w:lang w:val="de-DE"/>
               </w:rPr>
             </w:pPr>
-            <w:r>
-              <w:rPr>
-                <w:lang w:val="de-DE"/>
-              </w:rPr>
-              <w:t>Fokko Vos &amp; Robin Ruf</w:t>
+            <w:proofErr w:type="spellStart"/>
+            <w:r>
+              <w:rPr>
+                <w:lang w:val="de-DE"/>
+              </w:rPr>
+              <w:t>Fokko</w:t>
+            </w:r>
+            <w:proofErr w:type="spellEnd"/>
+            <w:r>
+              <w:rPr>
+                <w:lang w:val="de-DE"/>
+              </w:rPr>
+              <w:t xml:space="preserve"> Vos &amp; Robin Ruf</w:t>
             </w:r>
           </w:p>
         </w:tc>
@@ -3425,6 +3461,172 @@
           </w:p>
         </w:tc>
       </w:tr>
+      <w:tr>
+        <w:tc>
+          <w:tcPr>
+            <w:tcW w:w="1128" w:type="dxa"/>
+          </w:tcPr>
+          <w:p>
+            <w:pPr>
+              <w:rPr>
+                <w:lang w:val="de-DE"/>
+              </w:rPr>
+            </w:pPr>
+            <w:r>
+              <w:rPr>
+                <w:lang w:val="de-DE"/>
+              </w:rPr>
+              <w:t>1.2</w:t>
+            </w:r>
+          </w:p>
+        </w:tc>
+        <w:tc>
+          <w:tcPr>
+            <w:tcW w:w="1702" w:type="dxa"/>
+          </w:tcPr>
+          <w:p>
+            <w:pPr>
+              <w:rPr>
+                <w:lang w:val="de-DE"/>
+              </w:rPr>
+            </w:pPr>
+            <w:r>
+              <w:rPr>
+                <w:lang w:val="de-DE"/>
+              </w:rPr>
+              <w:t>10.12.2023</w:t>
+            </w:r>
+          </w:p>
+        </w:tc>
+        <w:tc>
+          <w:tcPr>
+            <w:tcW w:w="1294" w:type="dxa"/>
+          </w:tcPr>
+          <w:p>
+            <w:pPr>
+              <w:rPr>
+                <w:lang w:val="de-DE"/>
+              </w:rPr>
+            </w:pPr>
+            <w:proofErr w:type="spellStart"/>
+            <w:r>
+              <w:rPr>
+                <w:lang w:val="de-DE"/>
+              </w:rPr>
+              <w:t>Fokko</w:t>
+            </w:r>
+            <w:proofErr w:type="spellEnd"/>
+            <w:r>
+              <w:rPr>
+                <w:lang w:val="de-DE"/>
+              </w:rPr>
+              <w:t xml:space="preserve"> Vos &amp; Robin Ruf</w:t>
+            </w:r>
+          </w:p>
+        </w:tc>
+        <w:tc>
+          <w:tcPr>
+            <w:tcW w:w="4938" w:type="dxa"/>
+          </w:tcPr>
+          <w:p>
+            <w:pPr>
+              <w:keepNext/>
+              <w:rPr>
+                <w:lang w:val="de-DE"/>
+              </w:rPr>
+            </w:pPr>
+            <w:r>
+              <w:rPr>
+                <w:lang w:val="de-DE"/>
+              </w:rPr>
+              <w:t>Vollenden der Entscheidung</w:t>
+            </w:r>
+          </w:p>
+        </w:tc>
+      </w:tr>
+      <w:tr>
+        <w:tc>
+          <w:tcPr>
+            <w:tcW w:w="1128" w:type="dxa"/>
+          </w:tcPr>
+          <w:p>
+            <w:pPr>
+              <w:rPr>
+                <w:lang w:val="de-DE"/>
+              </w:rPr>
+            </w:pPr>
+            <w:r>
+              <w:rPr>
+                <w:lang w:val="de-DE"/>
+              </w:rPr>
+              <w:t>1.3</w:t>
+            </w:r>
+          </w:p>
+        </w:tc>
+        <w:tc>
+          <w:tcPr>
+            <w:tcW w:w="1702" w:type="dxa"/>
+          </w:tcPr>
+          <w:p>
+            <w:pPr>
+              <w:rPr>
+                <w:lang w:val="de-DE"/>
+              </w:rPr>
+            </w:pPr>
+            <w:r>
+              <w:rPr>
+                <w:lang w:val="de-DE"/>
+              </w:rPr>
+              <w:t>30.12.2023</w:t>
+            </w:r>
+          </w:p>
+        </w:tc>
+        <w:tc>
+          <w:tcPr>
+            <w:tcW w:w="1294" w:type="dxa"/>
+          </w:tcPr>
+          <w:p>
+            <w:pPr>
+              <w:rPr>
+                <w:lang w:val="de-DE"/>
+              </w:rPr>
+            </w:pPr>
+            <w:proofErr w:type="spellStart"/>
+            <w:r>
+              <w:rPr>
+                <w:lang w:val="de-DE"/>
+              </w:rPr>
+              <w:t>Fokko</w:t>
+            </w:r>
+            <w:proofErr w:type="spellEnd"/>
+            <w:r>
+              <w:rPr>
+                <w:lang w:val="de-DE"/>
+              </w:rPr>
+              <w:t xml:space="preserve"> Vos &amp; Robin Ruf</w:t>
+            </w:r>
+          </w:p>
+        </w:tc>
+        <w:tc>
+          <w:tcPr>
+            <w:tcW w:w="4938" w:type="dxa"/>
+          </w:tcPr>
+          <w:p>
+            <w:pPr>
+              <w:keepNext/>
+              <w:rPr>
+                <w:lang w:val="de-DE"/>
+              </w:rPr>
+            </w:pPr>
+            <w:r>
+              <w:rPr>
+                <w:lang w:val="de-DE"/>
+              </w:rPr>
+              <w:t>Vollenden der Realisierung</w:t>
+            </w:r>
+          </w:p>
+        </w:tc>
+      </w:tr>
     </w:tbl>
     <w:p>
       <w:pPr>
@@ -3911,18 +4113,8 @@
           <w:bCs/>
           <w:lang w:val="de-DE"/>
         </w:rPr>
-        <w:t xml:space="preserve">UX und </w:t>
-      </w:r>
-      <w:proofErr w:type="gramStart"/>
-      <w:r>
-        <w:rPr>
-          <w:b/>
-          <w:bCs/>
-          <w:lang w:val="de-DE"/>
-        </w:rPr>
-        <w:t>UI Design</w:t>
-      </w:r>
-      <w:proofErr w:type="gramEnd"/>
+        <w:t>UX und UI Design</w:t>
+      </w:r>
       <w:r>
         <w:rPr>
           <w:lang w:val="de-DE"/>
@@ -4444,12 +4636,14 @@
               </w:rPr>
               <w:t xml:space="preserve"> </w:t>
             </w:r>
+            <w:proofErr w:type="spellStart"/>
             <w:r>
               <w:rPr>
                 <w:lang w:val="de-DE"/>
               </w:rPr>
               <w:t>anforderungen</w:t>
             </w:r>
+            <w:proofErr w:type="spellEnd"/>
             <w:r>
               <w:rPr>
                 <w:lang w:val="de-DE"/>
@@ -5154,11 +5348,19 @@
                 <w:lang w:val="de-DE"/>
               </w:rPr>
             </w:pPr>
-            <w:r>
-              <w:rPr>
-                <w:lang w:val="de-DE"/>
-              </w:rPr>
-              <w:t>Git-Repository Einrichten</w:t>
+            <w:proofErr w:type="spellStart"/>
+            <w:r>
+              <w:rPr>
+                <w:lang w:val="de-DE"/>
+              </w:rPr>
+              <w:t>Git</w:t>
+            </w:r>
+            <w:proofErr w:type="spellEnd"/>
+            <w:r>
+              <w:rPr>
+                <w:lang w:val="de-DE"/>
+              </w:rPr>
+              <w:t>-Repository Einrichten</w:t>
             </w:r>
           </w:p>
         </w:tc>
@@ -5806,11 +6008,19 @@
                 <w:lang w:val="de-DE"/>
               </w:rPr>
             </w:pPr>
-            <w:r>
-              <w:rPr>
-                <w:lang w:val="de-DE"/>
-              </w:rPr>
-              <w:t>Lessons-Learned Identifizieren</w:t>
+            <w:proofErr w:type="spellStart"/>
+            <w:r>
+              <w:rPr>
+                <w:lang w:val="de-DE"/>
+              </w:rPr>
+              <w:t>Lessons-Learned</w:t>
+            </w:r>
+            <w:proofErr w:type="spellEnd"/>
+            <w:r>
+              <w:rPr>
+                <w:lang w:val="de-DE"/>
+              </w:rPr>
+              <w:t xml:space="preserve"> Identifizieren</w:t>
             </w:r>
           </w:p>
         </w:tc>
@@ -8393,15 +8603,7 @@
     </w:p>
     <w:p>
       <w:r>
-        <w:t xml:space="preserve">Speziell für die Testzwecke haben wir uns entschieden, </w:t>
-      </w:r>
-      <w:proofErr w:type="gramStart"/>
-      <w:r>
-        <w:t>das</w:t>
-      </w:r>
-      <w:proofErr w:type="gramEnd"/>
-      <w:r>
-        <w:t xml:space="preserve"> "Tablet 420 DPI 8in" als Standard-Testgerät zu verwenden. Dieses Gerät, mit einem Arbeitsspeicher von </w:t>
+        <w:t xml:space="preserve">Speziell für die Testzwecke haben wir uns entschieden, das "Tablet 420 DPI 8in" als Standard-Testgerät zu verwenden. Dieses Gerät, mit einem Arbeitsspeicher von </w:t>
       </w:r>
       <w:r>
         <w:t>4</w:t>
@@ -8556,80 +8758,1201 @@
           <w:lang w:val="de-DE"/>
         </w:rPr>
       </w:pPr>
-      <w:proofErr w:type="gramStart"/>
+      <w:r>
+        <w:rPr>
+          <w:lang w:val="de-DE"/>
+        </w:rPr>
+        <w:t xml:space="preserve">Zusätzlich zu diesen automatisierten Testverfahren werden manuelle </w:t>
+      </w:r>
       <w:r>
         <w:rPr>
           <w:b/>
           <w:bCs/>
           <w:lang w:val="de-DE"/>
         </w:rPr>
-        <w:t>UI Tests</w:t>
-      </w:r>
-      <w:proofErr w:type="gramEnd"/>
-      <w:r>
-        <w:rPr>
-          <w:lang w:val="de-DE"/>
-        </w:rPr>
-        <w:br/>
-      </w:r>
-      <w:proofErr w:type="spellStart"/>
-      <w:r>
-        <w:rPr>
-          <w:lang w:val="de-DE"/>
-        </w:rPr>
-        <w:t>Konzentrieren</w:t>
-      </w:r>
-      <w:proofErr w:type="spellEnd"/>
-      <w:r>
-        <w:rPr>
-          <w:lang w:val="de-DE"/>
-        </w:rPr>
-        <w:t xml:space="preserve"> sich auf die Überprüfung der Benutzeroberfläche auf korrekte Darstellung und Interaktion.</w:t>
-      </w:r>
-    </w:p>
-    <w:p>
-      <w:pPr>
-        <w:rPr>
-          <w:lang w:val="de-DE"/>
-        </w:rPr>
-      </w:pPr>
-      <w:r>
-        <w:rPr>
-          <w:lang w:val="de-DE"/>
-        </w:rPr>
-        <w:t xml:space="preserve">Zusätzlich zu diesen automatisierten Testverfahren werden manuelle </w:t>
-      </w:r>
-      <w:r>
+        <w:t>Usability Tests</w:t>
+      </w:r>
+      <w:r>
+        <w:rPr>
+          <w:lang w:val="de-DE"/>
+        </w:rPr>
+        <w:t xml:space="preserve"> während der gesamten Entwicklung durchgeführt. Diese Tests sind entscheidend, um ein benutzerzentriertes Design zu gewährleisten und um sicherzustellen, dass die Anwendung nicht nur funktioniert, sondern auch effizient und angenehm zu bedienen ist. Die Usability Tests werden in verschiedenen Phasen der Entwicklung durchgeführt, um kontinuierliches Feedback in den Entwicklungsprozess einfließen zu lassen und eine hohe Gebrauchstauglichkeit zu sichern.</w:t>
+      </w:r>
+    </w:p>
+    <w:p>
+      <w:pPr>
+        <w:rPr>
+          <w:lang w:val="de-DE"/>
+        </w:rPr>
+      </w:pPr>
+      <w:r>
+        <w:rPr>
+          <w:lang w:val="de-DE"/>
+        </w:rPr>
+        <w:br w:type="page"/>
+      </w:r>
+    </w:p>
+    <w:p>
+      <w:pPr>
+        <w:pStyle w:val="berschrift1"/>
+      </w:pPr>
+      <w:bookmarkStart w:id="36" w:name="_Toc152455335"/>
+      <w:r>
+        <w:lastRenderedPageBreak/>
+        <w:t>Realisieren</w:t>
+      </w:r>
+      <w:bookmarkEnd w:id="36"/>
+    </w:p>
+    <w:p>
+      <w:pPr>
+        <w:pStyle w:val="berschrift2"/>
+        <w:rPr>
+          <w:lang w:val="de-DE"/>
+        </w:rPr>
+      </w:pPr>
+      <w:r>
+        <w:rPr>
+          <w:lang w:val="de-DE"/>
+        </w:rPr>
+        <w:t>Maui Basisprojekt erstellen</w:t>
+      </w:r>
+    </w:p>
+    <w:p>
+      <w:pPr>
+        <w:rPr>
+          <w:lang w:val="de-DE"/>
+        </w:rPr>
+      </w:pPr>
+      <w:r>
+        <w:rPr>
+          <w:lang w:val="de-DE"/>
+        </w:rPr>
+        <w:t xml:space="preserve">Wir haben </w:t>
+      </w:r>
+      <w:r>
+        <w:rPr>
+          <w:lang w:val="de-DE"/>
+        </w:rPr>
+        <w:t>in Visual Studio ein .NET Maui Projekt erstellt. Dies</w:t>
+      </w:r>
+      <w:r>
+        <w:rPr>
+          <w:lang w:val="de-DE"/>
+        </w:rPr>
+        <w:t>es bietet uns eine gute Basisstruktur und damit einen einfachen Einstieg in unser Projekt.</w:t>
+      </w:r>
+    </w:p>
+    <w:p>
+      <w:pPr>
         <w:rPr>
           <w:b/>
           <w:bCs/>
           <w:lang w:val="de-DE"/>
         </w:rPr>
-        <w:t>Usability Tests</w:t>
-      </w:r>
-      <w:r>
-        <w:rPr>
-          <w:lang w:val="de-DE"/>
-        </w:rPr>
-        <w:t xml:space="preserve"> während der gesamten Entwicklung durchgeführt. Diese Tests sind entscheidend, um ein benutzerzentriertes Design zu gewährleisten und um sicherzustellen, dass die Anwendung nicht nur funktioniert, sondern auch effizient und angenehm zu bedienen ist. Die Usability Tests werden in verschiedenen Phasen der Entwicklung durchgeführt, um kontinuierliches Feedback in den Entwicklungsprozess einfließen zu lassen und eine hohe Gebrauchstauglichkeit zu sichern.</w:t>
-      </w:r>
-    </w:p>
-    <w:p>
-      <w:pPr>
-        <w:pStyle w:val="berschrift1"/>
-        <w:rPr>
-          <w:lang w:val="de-DE"/>
-        </w:rPr>
-      </w:pPr>
-      <w:bookmarkStart w:id="36" w:name="_Toc152455335"/>
+      </w:pPr>
+      <w:r>
+        <w:rPr>
+          <w:b/>
+          <w:bCs/>
+          <w:lang w:val="de-DE"/>
+        </w:rPr>
+        <w:t>Grundstruktur des Maui-Projekts</w:t>
+      </w:r>
+    </w:p>
+    <w:p>
+      <w:pPr>
+        <w:rPr>
+          <w:lang w:val="de-DE"/>
+        </w:rPr>
+      </w:pPr>
+      <w:r>
+        <w:rPr>
+          <w:lang w:val="de-DE"/>
+        </w:rPr>
+        <w:t xml:space="preserve">Die Erstellung des Maui-Projekts beinhaltete die Implementierung einer grundlegenden Struktur und Architektur für die App. Wir haben eine Lösungsdatei (SkiServiceApp.sln) erstellt und verschiedene XAML-Dateien für die Benutzeroberfläche, wie </w:t>
+      </w:r>
+      <w:proofErr w:type="spellStart"/>
+      <w:r>
+        <w:rPr>
+          <w:lang w:val="de-DE"/>
+        </w:rPr>
+        <w:t>App.xaml</w:t>
+      </w:r>
+      <w:proofErr w:type="spellEnd"/>
+      <w:r>
+        <w:rPr>
+          <w:lang w:val="de-DE"/>
+        </w:rPr>
+        <w:t xml:space="preserve">, </w:t>
+      </w:r>
+      <w:proofErr w:type="spellStart"/>
+      <w:r>
+        <w:rPr>
+          <w:lang w:val="de-DE"/>
+        </w:rPr>
+        <w:t>AppLogin.xaml</w:t>
+      </w:r>
+      <w:proofErr w:type="spellEnd"/>
+      <w:r>
+        <w:rPr>
+          <w:lang w:val="de-DE"/>
+        </w:rPr>
+        <w:t xml:space="preserve"> und </w:t>
+      </w:r>
+      <w:proofErr w:type="spellStart"/>
+      <w:r>
+        <w:rPr>
+          <w:lang w:val="de-DE"/>
+        </w:rPr>
+        <w:t>AppShell.xaml</w:t>
+      </w:r>
+      <w:proofErr w:type="spellEnd"/>
+      <w:r>
+        <w:rPr>
+          <w:lang w:val="de-DE"/>
+        </w:rPr>
+        <w:t>, hinzugefügt. Diese Dateien legen das visuelle Grundgerüst und die Navigationselemente der Anwendung fest.</w:t>
+      </w:r>
+    </w:p>
+    <w:p>
+      <w:pPr>
+        <w:rPr>
+          <w:b/>
+          <w:bCs/>
+          <w:lang w:val="de-DE"/>
+        </w:rPr>
+      </w:pPr>
+      <w:r>
+        <w:rPr>
+          <w:b/>
+          <w:bCs/>
+          <w:lang w:val="de-DE"/>
+        </w:rPr>
+        <w:t>Backend-Kommunikation und Authentifizierung</w:t>
+      </w:r>
+    </w:p>
+    <w:p>
+      <w:pPr>
+        <w:rPr>
+          <w:lang w:val="de-DE"/>
+        </w:rPr>
+      </w:pPr>
+      <w:r>
+        <w:rPr>
+          <w:lang w:val="de-DE"/>
+        </w:rPr>
+        <w:t xml:space="preserve">Ein zentraler Bestandteil des Projekts war die Einrichtung einer effizienten Backend-Kommunikation. Wir implementierten einen </w:t>
+      </w:r>
+      <w:proofErr w:type="spellStart"/>
+      <w:r>
+        <w:rPr>
+          <w:lang w:val="de-DE"/>
+        </w:rPr>
+        <w:t>BaseAPIService</w:t>
+      </w:r>
+      <w:proofErr w:type="spellEnd"/>
+      <w:r>
+        <w:rPr>
+          <w:lang w:val="de-DE"/>
+        </w:rPr>
+        <w:t>, um alle Kommunikationen mit dem Backend zu handhaben. Zusätzlich wurde eine Login-Funktionalität integriert, die für die Nutzung der App erforderlich ist. Diese Schritte gewährleisten eine sichere und effiziente Benutzerauthentifizierung und -autorisation.</w:t>
+      </w:r>
+    </w:p>
+    <w:p>
+      <w:pPr>
+        <w:rPr>
+          <w:b/>
+          <w:bCs/>
+          <w:lang w:val="de-DE"/>
+        </w:rPr>
+      </w:pPr>
+      <w:r>
+        <w:rPr>
+          <w:b/>
+          <w:bCs/>
+          <w:lang w:val="de-DE"/>
+        </w:rPr>
+        <w:t>Implementierung der JWT-Authentifizierung</w:t>
+      </w:r>
+    </w:p>
+    <w:p>
+      <w:pPr>
+        <w:rPr>
+          <w:lang w:val="de-DE"/>
+        </w:rPr>
+      </w:pPr>
+      <w:r>
+        <w:rPr>
+          <w:lang w:val="de-DE"/>
+        </w:rPr>
+        <w:t>In unserem Ski-Service-App-Projekt haben wir eine sichere und effiziente Benutzerauthentifizierung und -autorisation durch die Implementierung von JWT (JSON Web Tokens) realisiert.</w:t>
+      </w:r>
+    </w:p>
+    <w:p>
+      <w:pPr>
+        <w:rPr>
+          <w:b/>
+          <w:bCs/>
+          <w:lang w:val="de-DE"/>
+        </w:rPr>
+      </w:pPr>
+      <w:r>
+        <w:rPr>
+          <w:b/>
+          <w:bCs/>
+          <w:lang w:val="de-DE"/>
+        </w:rPr>
+        <w:t>Docker-Unterstützung</w:t>
+      </w:r>
+    </w:p>
+    <w:p>
+      <w:pPr>
+        <w:rPr>
+          <w:lang w:val="de-DE"/>
+        </w:rPr>
+      </w:pPr>
+      <w:r>
+        <w:rPr>
+          <w:lang w:val="de-DE"/>
+        </w:rPr>
+        <w:t xml:space="preserve">Ein weiterer wichtiger Aspekt unseres Projekts war die Integration der Docker-Unterstützung. Durch die Bereitstellung von </w:t>
+      </w:r>
+      <w:proofErr w:type="spellStart"/>
+      <w:r>
+        <w:rPr>
+          <w:lang w:val="de-DE"/>
+        </w:rPr>
+        <w:t>Dockerfiles</w:t>
+      </w:r>
+      <w:proofErr w:type="spellEnd"/>
+      <w:r>
+        <w:rPr>
+          <w:lang w:val="de-DE"/>
+        </w:rPr>
+        <w:t xml:space="preserve"> und Skripten ermöglichten wir die Containerisierung der </w:t>
+      </w:r>
+      <w:r>
+        <w:rPr>
+          <w:lang w:val="de-DE"/>
+        </w:rPr>
+        <w:t>APIs</w:t>
+      </w:r>
+      <w:r>
+        <w:rPr>
+          <w:lang w:val="de-DE"/>
+        </w:rPr>
+        <w:t xml:space="preserve"> und des </w:t>
+      </w:r>
+      <w:proofErr w:type="spellStart"/>
+      <w:r>
+        <w:rPr>
+          <w:lang w:val="de-DE"/>
+        </w:rPr>
+        <w:t>Backends</w:t>
+      </w:r>
+      <w:proofErr w:type="spellEnd"/>
+      <w:r>
+        <w:rPr>
+          <w:lang w:val="de-DE"/>
+        </w:rPr>
+        <w:t>. Diese Integration</w:t>
+      </w:r>
+      <w:r>
+        <w:rPr>
+          <w:lang w:val="de-DE"/>
+        </w:rPr>
+        <w:t xml:space="preserve"> vereinfacht die Inbetriebnahme der App. Die APIs und das Backend werden über Docker-</w:t>
+      </w:r>
+      <w:proofErr w:type="spellStart"/>
+      <w:r>
+        <w:rPr>
+          <w:lang w:val="de-DE"/>
+        </w:rPr>
+        <w:t>Compose</w:t>
+      </w:r>
+      <w:proofErr w:type="spellEnd"/>
+      <w:r>
+        <w:rPr>
+          <w:lang w:val="de-DE"/>
+        </w:rPr>
+        <w:t xml:space="preserve"> gestartet und dann ist die App direkt über einen Emulator einsatzbereit und funktionsfähig.</w:t>
+      </w:r>
+    </w:p>
+    <w:p>
+      <w:pPr>
+        <w:pStyle w:val="berschrift2"/>
+        <w:rPr>
+          <w:lang w:val="de-DE"/>
+        </w:rPr>
+      </w:pPr>
+      <w:proofErr w:type="spellStart"/>
+      <w:r>
+        <w:rPr>
+          <w:lang w:val="de-DE"/>
+        </w:rPr>
+        <w:t>Git</w:t>
+      </w:r>
+      <w:proofErr w:type="spellEnd"/>
+      <w:r>
+        <w:rPr>
+          <w:lang w:val="de-DE"/>
+        </w:rPr>
+        <w:t>-Repository aufsetzen</w:t>
+      </w:r>
+    </w:p>
+    <w:p>
+      <w:pPr>
+        <w:rPr>
+          <w:lang w:val="de-DE"/>
+        </w:rPr>
+      </w:pPr>
+      <w:r>
+        <w:rPr>
+          <w:lang w:val="de-DE"/>
+        </w:rPr>
+        <w:t xml:space="preserve">Für die Versionskontrolle haben wir uns für die beliebte Plattform GitHub entschieden. Wir haben ein neues Repository erstellt und einen initialen Commit gepusht. </w:t>
+      </w:r>
+      <w:r>
+        <w:rPr>
+          <w:lang w:val="de-DE"/>
+        </w:rPr>
+        <w:t>Folgende Dateien sind haben wir zusätzlich ergänzt:</w:t>
+      </w:r>
+    </w:p>
+    <w:p>
+      <w:pPr>
+        <w:rPr>
+          <w:b/>
+          <w:bCs/>
+          <w:lang w:val="de-DE"/>
+        </w:rPr>
+      </w:pPr>
+      <w:r>
+        <w:rPr>
+          <w:b/>
+          <w:bCs/>
+          <w:lang w:val="de-DE"/>
+        </w:rPr>
+        <w:t>.</w:t>
+      </w:r>
+      <w:proofErr w:type="spellStart"/>
+      <w:r>
+        <w:rPr>
+          <w:b/>
+          <w:bCs/>
+          <w:lang w:val="de-DE"/>
+        </w:rPr>
+        <w:t>gitignore</w:t>
+      </w:r>
+      <w:proofErr w:type="spellEnd"/>
+    </w:p>
+    <w:p>
+      <w:pPr>
+        <w:rPr>
+          <w:lang w:val="de-DE"/>
+        </w:rPr>
+      </w:pPr>
+      <w:r>
+        <w:rPr>
+          <w:lang w:val="de-DE"/>
+        </w:rPr>
+        <w:t>Wir haben eine sorgfältig konfigurierte .</w:t>
+      </w:r>
+      <w:proofErr w:type="spellStart"/>
+      <w:r>
+        <w:rPr>
+          <w:lang w:val="de-DE"/>
+        </w:rPr>
+        <w:t>gitignore</w:t>
+      </w:r>
+      <w:proofErr w:type="spellEnd"/>
+      <w:r>
+        <w:rPr>
+          <w:lang w:val="de-DE"/>
+        </w:rPr>
+        <w:t xml:space="preserve">-Datei hinzugefügt, um sicherzustellen, dass nur relevante Dateien und Verzeichnisse im Repository verfolgt werden. Diese Datei schließt unnötige oder vertrauliche Dateien aus, wie z.B. lokale Konfigurationsdateien und </w:t>
+      </w:r>
+      <w:proofErr w:type="spellStart"/>
+      <w:r>
+        <w:rPr>
+          <w:lang w:val="de-DE"/>
+        </w:rPr>
+        <w:t>Build</w:t>
+      </w:r>
+      <w:proofErr w:type="spellEnd"/>
+      <w:r>
+        <w:rPr>
+          <w:lang w:val="de-DE"/>
+        </w:rPr>
+        <w:t>-Artefakte.</w:t>
+      </w:r>
+    </w:p>
+    <w:p>
+      <w:pPr>
+        <w:rPr>
+          <w:b/>
+          <w:bCs/>
+          <w:lang w:val="de-DE"/>
+        </w:rPr>
+      </w:pPr>
+      <w:r>
+        <w:rPr>
+          <w:b/>
+          <w:bCs/>
+          <w:lang w:val="de-DE"/>
+        </w:rPr>
+        <w:t>Lizenz</w:t>
+      </w:r>
+    </w:p>
+    <w:p>
+      <w:pPr>
+        <w:rPr>
+          <w:lang w:val="de-DE"/>
+        </w:rPr>
+      </w:pPr>
+      <w:r>
+        <w:rPr>
+          <w:lang w:val="de-DE"/>
+        </w:rPr>
+        <w:t>Die LICENSE-Datei definiert, wie andere unser Projekt verwenden dürfen. Dies ist wichtig für die Festlegung von Urheberrechten und Nutzungsbedingungen.</w:t>
+      </w:r>
+      <w:r>
+        <w:rPr>
+          <w:lang w:val="de-DE"/>
+        </w:rPr>
+        <w:t xml:space="preserve"> Wir haben uns für die verbreitete Apache-Lizenz entschieden.</w:t>
+      </w:r>
+    </w:p>
+    <w:p>
+      <w:pPr>
+        <w:rPr>
+          <w:b/>
+          <w:bCs/>
+          <w:lang w:val="de-DE"/>
+        </w:rPr>
+      </w:pPr>
+      <w:r>
+        <w:rPr>
+          <w:b/>
+          <w:bCs/>
+          <w:lang w:val="de-DE"/>
+        </w:rPr>
+        <w:t>README.md</w:t>
+      </w:r>
+    </w:p>
+    <w:p>
+      <w:pPr>
+        <w:rPr>
+          <w:lang w:val="de-DE"/>
+        </w:rPr>
+      </w:pPr>
+      <w:r>
+        <w:rPr>
+          <w:lang w:val="de-DE"/>
+        </w:rPr>
+        <w:t>Eine zentrale Dokumentationsdatei, die README.md, wurde erstellt, um eine Übersicht über das Projekt, Installationsanweisungen, Nutzungshinweise und andere wichtige Informationen zu bieten.</w:t>
+      </w:r>
+      <w:r>
+        <w:rPr>
+          <w:lang w:val="de-DE"/>
+        </w:rPr>
+        <w:t xml:space="preserve"> </w:t>
+      </w:r>
       <w:r>
         <w:rPr>
           <w:lang w:val="de-DE"/>
         </w:rPr>
         <w:lastRenderedPageBreak/>
-        <w:t>Realisieren</w:t>
-      </w:r>
-      <w:bookmarkEnd w:id="36"/>
+        <w:t xml:space="preserve">Der notwendige Inhalt wird zu einem späteren Zeitpunkt hinzugefügt. Vorerst wurde diese Datei nur initial </w:t>
+      </w:r>
+      <w:r>
+        <w:rPr>
+          <w:lang w:val="de-DE"/>
+        </w:rPr>
+        <w:t>gepusht.</w:t>
+      </w:r>
+    </w:p>
+    <w:p>
+      <w:pPr>
+        <w:pStyle w:val="berschrift2"/>
+        <w:rPr>
+          <w:lang w:val="de-DE"/>
+        </w:rPr>
+      </w:pPr>
+      <w:r>
+        <w:rPr>
+          <w:lang w:val="de-DE"/>
+        </w:rPr>
+        <w:t>App Entwicklung</w:t>
+      </w:r>
+    </w:p>
+    <w:p>
+      <w:pPr>
+        <w:rPr>
+          <w:lang w:val="de-DE"/>
+        </w:rPr>
+      </w:pPr>
+      <w:r>
+        <w:rPr>
+          <w:lang w:val="de-DE"/>
+        </w:rPr>
+        <w:t xml:space="preserve">Die Entwicklung der Ski-Service-App war ein umfangreicher Prozess, der durch mehrere wichtige </w:t>
+      </w:r>
+      <w:proofErr w:type="spellStart"/>
+      <w:r>
+        <w:rPr>
+          <w:lang w:val="de-DE"/>
+        </w:rPr>
+        <w:t>Commits</w:t>
+      </w:r>
+      <w:proofErr w:type="spellEnd"/>
+      <w:r>
+        <w:rPr>
+          <w:lang w:val="de-DE"/>
+        </w:rPr>
+        <w:t xml:space="preserve"> gekennzeichnet war. Diese </w:t>
+      </w:r>
+      <w:proofErr w:type="spellStart"/>
+      <w:r>
+        <w:rPr>
+          <w:lang w:val="de-DE"/>
+        </w:rPr>
+        <w:t>Commits</w:t>
+      </w:r>
+      <w:proofErr w:type="spellEnd"/>
+      <w:r>
+        <w:rPr>
+          <w:lang w:val="de-DE"/>
+        </w:rPr>
+        <w:t xml:space="preserve"> spiegeln die verschiedenen Aspekte der App-Entwicklung wider, einschließlich der Implementierung des MVVM-Patterns, der Erstellung von Views, </w:t>
+      </w:r>
+      <w:proofErr w:type="spellStart"/>
+      <w:r>
+        <w:rPr>
+          <w:lang w:val="de-DE"/>
+        </w:rPr>
+        <w:t>ViewModels</w:t>
+      </w:r>
+      <w:proofErr w:type="spellEnd"/>
+      <w:r>
+        <w:rPr>
+          <w:lang w:val="de-DE"/>
+        </w:rPr>
+        <w:t>, Models, der Unterstützung mehrerer Sprachen und der Entwicklung benutzerdefinierter Komponenten.</w:t>
+      </w:r>
+    </w:p>
+    <w:p>
+      <w:pPr>
+        <w:rPr>
+          <w:b/>
+          <w:bCs/>
+          <w:lang w:val="de-DE"/>
+        </w:rPr>
+      </w:pPr>
+      <w:r>
+        <w:rPr>
+          <w:b/>
+          <w:bCs/>
+          <w:lang w:val="de-DE"/>
+        </w:rPr>
+        <w:t>Implementierung des MVVM-Patterns</w:t>
+      </w:r>
+    </w:p>
+    <w:p>
+      <w:pPr>
+        <w:rPr>
+          <w:lang w:val="de-DE"/>
+        </w:rPr>
+      </w:pPr>
+      <w:r>
+        <w:rPr>
+          <w:lang w:val="de-DE"/>
+        </w:rPr>
+        <w:t>Das MVVM (Model-View-</w:t>
+      </w:r>
+      <w:proofErr w:type="spellStart"/>
+      <w:r>
+        <w:rPr>
+          <w:lang w:val="de-DE"/>
+        </w:rPr>
+        <w:t>ViewModel</w:t>
+      </w:r>
+      <w:proofErr w:type="spellEnd"/>
+      <w:r>
+        <w:rPr>
+          <w:lang w:val="de-DE"/>
+        </w:rPr>
+        <w:t xml:space="preserve">) Pattern wurde als grundlegendes Architekturprinzip unserer App verwendet. Dieses Muster trennt die Geschäftslogik und die Benutzeroberfläche, was die Wartbarkeit und Testbarkeit der App verbessert. Die verschiedenen </w:t>
+      </w:r>
+      <w:proofErr w:type="spellStart"/>
+      <w:r>
+        <w:rPr>
+          <w:lang w:val="de-DE"/>
+        </w:rPr>
+        <w:t>Commits</w:t>
+      </w:r>
+      <w:proofErr w:type="spellEnd"/>
+      <w:r>
+        <w:rPr>
+          <w:lang w:val="de-DE"/>
+        </w:rPr>
+        <w:t xml:space="preserve"> zeigen die Entwicklung der einzelnen Komponenten dieses Musters:</w:t>
+      </w:r>
+    </w:p>
+    <w:p>
+      <w:pPr>
+        <w:rPr>
+          <w:lang w:val="de-DE"/>
+        </w:rPr>
+      </w:pPr>
+      <w:r>
+        <w:rPr>
+          <w:b/>
+          <w:bCs/>
+          <w:lang w:val="de-DE"/>
+        </w:rPr>
+        <w:t>Model</w:t>
+      </w:r>
+      <w:r>
+        <w:rPr>
+          <w:lang w:val="de-DE"/>
+        </w:rPr>
+        <w:br/>
+      </w:r>
+      <w:r>
+        <w:rPr>
+          <w:lang w:val="de-DE"/>
+        </w:rPr>
+        <w:t>Die Datenstrukturen und Geschäftslogik der App wurden in Model-Klassen definiert.</w:t>
+      </w:r>
+    </w:p>
+    <w:p>
+      <w:pPr>
+        <w:rPr>
+          <w:lang w:val="de-DE"/>
+        </w:rPr>
+      </w:pPr>
+      <w:r>
+        <w:rPr>
+          <w:b/>
+          <w:bCs/>
+          <w:lang w:val="de-DE"/>
+        </w:rPr>
+        <w:t>View</w:t>
+      </w:r>
+      <w:r>
+        <w:rPr>
+          <w:lang w:val="de-DE"/>
+        </w:rPr>
+        <w:br/>
+      </w:r>
+      <w:r>
+        <w:rPr>
+          <w:lang w:val="de-DE"/>
+        </w:rPr>
+        <w:t>Die Benutzeroberfläche der App wurde durch verschiedene XAML-Dateien realisiert, die die visuelle Darstellung der App definieren.</w:t>
+      </w:r>
+    </w:p>
+    <w:p>
+      <w:pPr>
+        <w:rPr>
+          <w:lang w:val="de-DE"/>
+        </w:rPr>
+      </w:pPr>
+      <w:proofErr w:type="spellStart"/>
+      <w:r>
+        <w:rPr>
+          <w:b/>
+          <w:bCs/>
+          <w:lang w:val="de-DE"/>
+        </w:rPr>
+        <w:t>ViewModel</w:t>
+      </w:r>
+      <w:proofErr w:type="spellEnd"/>
+      <w:r>
+        <w:rPr>
+          <w:lang w:val="de-DE"/>
+        </w:rPr>
+        <w:br/>
+      </w:r>
+      <w:r>
+        <w:rPr>
+          <w:lang w:val="de-DE"/>
+        </w:rPr>
+        <w:t xml:space="preserve">Die Logik und das Verhalten der Views wurden in </w:t>
+      </w:r>
+      <w:proofErr w:type="spellStart"/>
+      <w:r>
+        <w:rPr>
+          <w:lang w:val="de-DE"/>
+        </w:rPr>
+        <w:t>ViewModel</w:t>
+      </w:r>
+      <w:proofErr w:type="spellEnd"/>
+      <w:r>
+        <w:rPr>
+          <w:lang w:val="de-DE"/>
+        </w:rPr>
+        <w:t>-Klassen implementiert. Diese Klassen dienen als Bindeglied zwischen den Views und den Models.</w:t>
+      </w:r>
+    </w:p>
+    <w:p>
+      <w:pPr>
+        <w:rPr>
+          <w:lang w:val="de-DE"/>
+        </w:rPr>
+      </w:pPr>
+    </w:p>
+    <w:p>
+      <w:pPr>
+        <w:rPr>
+          <w:b/>
+          <w:bCs/>
+          <w:lang w:val="de-DE"/>
+        </w:rPr>
+      </w:pPr>
+      <w:r>
+        <w:rPr>
+          <w:b/>
+          <w:bCs/>
+          <w:lang w:val="de-DE"/>
+        </w:rPr>
+        <w:t>Multi-Lingual Support</w:t>
+      </w:r>
+    </w:p>
+    <w:p>
+      <w:pPr>
+        <w:rPr>
+          <w:lang w:val="de-DE"/>
+        </w:rPr>
+      </w:pPr>
+      <w:r>
+        <w:rPr>
+          <w:lang w:val="de-DE"/>
+        </w:rPr>
+        <w:t>Unsere Ski-Service-App wurde mit einem umfangreichen Multi-Lingual Support entwickelt, um Benutzer weltweit anzusprechen und eine breite Nutzerbasis zu erreichen. Dieser Ansatz ermöglicht es Benutzern, die App in ihrer bevorzugten Sprache zu nutzen, was die Zugänglichkeit und Benutzerfreundlichkeit erheblich verbessert.</w:t>
+      </w:r>
+    </w:p>
+    <w:p>
+      <w:pPr>
+        <w:rPr>
+          <w:lang w:val="de-DE"/>
+        </w:rPr>
+      </w:pPr>
+    </w:p>
+    <w:p>
+      <w:pPr>
+        <w:rPr>
+          <w:lang w:val="de-DE"/>
+        </w:rPr>
+      </w:pPr>
+      <w:r>
+        <w:rPr>
+          <w:b/>
+          <w:bCs/>
+          <w:lang w:val="de-DE"/>
+        </w:rPr>
+        <w:t>Integration von Sprachressourcen</w:t>
+      </w:r>
+      <w:r>
+        <w:rPr>
+          <w:lang w:val="de-DE"/>
+        </w:rPr>
+        <w:br/>
+      </w:r>
+      <w:r>
+        <w:rPr>
+          <w:lang w:val="de-DE"/>
+        </w:rPr>
+        <w:t>Die App integriert eine Vielzahl von Sprachressourcen, die in .</w:t>
+      </w:r>
+      <w:proofErr w:type="spellStart"/>
+      <w:r>
+        <w:rPr>
+          <w:lang w:val="de-DE"/>
+        </w:rPr>
+        <w:t>resx</w:t>
+      </w:r>
+      <w:proofErr w:type="spellEnd"/>
+      <w:r>
+        <w:rPr>
+          <w:lang w:val="de-DE"/>
+        </w:rPr>
+        <w:t>-Dateien gespeichert sind. Diese Ressourcendateien enthalten lokalisierte Texte für verschiedene Elemente der Benutzeroberfläche, wie Menüs, Dialoge und Anweisungen. Die Verfügbarkeit mehrerer Sprachen, darunter Englisch, Spanisch, Französisch, Deutsch und viele andere, stellt sicher, dass die App für ein globales Publikum geeignet ist.</w:t>
+      </w:r>
+    </w:p>
+    <w:p>
+      <w:pPr>
+        <w:rPr>
+          <w:lang w:val="de-DE"/>
+        </w:rPr>
+      </w:pPr>
+    </w:p>
+    <w:p>
+      <w:pPr>
+        <w:rPr>
+          <w:lang w:val="de-DE"/>
+        </w:rPr>
+      </w:pPr>
+      <w:r>
+        <w:rPr>
+          <w:b/>
+          <w:bCs/>
+          <w:lang w:val="de-DE"/>
+        </w:rPr>
+        <w:t>Dynamische Sprachumschaltung</w:t>
+      </w:r>
+      <w:r>
+        <w:rPr>
+          <w:lang w:val="de-DE"/>
+        </w:rPr>
+        <w:br/>
+      </w:r>
+      <w:r>
+        <w:rPr>
+          <w:lang w:val="de-DE"/>
+        </w:rPr>
+        <w:t>Die App unterstützt dynamische Sprachumschaltungen, was bedeutet, dass Benutzer die Sprache der App jederzeit ändern können, ohne die App neu starten zu müssen. Dies wird durch die Bindung der UI-Elemente an die Sprachressourcen erreicht, wodurch eine sofortige Aktualisierung der Texte bei Sprachwechsel ermöglicht wird.</w:t>
+      </w:r>
+    </w:p>
+    <w:p>
+      <w:pPr>
+        <w:rPr>
+          <w:lang w:val="de-DE"/>
+        </w:rPr>
+      </w:pPr>
+    </w:p>
+    <w:p>
+      <w:pPr>
+        <w:rPr>
+          <w:b/>
+          <w:bCs/>
+          <w:lang w:val="de-DE"/>
+        </w:rPr>
+      </w:pPr>
+      <w:r>
+        <w:rPr>
+          <w:b/>
+          <w:bCs/>
+          <w:lang w:val="de-DE"/>
+        </w:rPr>
+        <w:lastRenderedPageBreak/>
+        <w:t>Entwicklung Benutzerdefinierter Komponenten</w:t>
+      </w:r>
+    </w:p>
+    <w:p>
+      <w:pPr>
+        <w:rPr>
+          <w:lang w:val="de-DE"/>
+        </w:rPr>
+      </w:pPr>
+      <w:r>
+        <w:rPr>
+          <w:lang w:val="de-DE"/>
+        </w:rPr>
+        <w:t>Um die Benutzererfahrung zu verbessern und die Wiederverwendbarkeit des Codes zu fördern, wurden benutzerdefinierte Komponenten entwickelt. Diese Komponenten</w:t>
+      </w:r>
+      <w:r>
+        <w:rPr>
+          <w:lang w:val="de-DE"/>
+        </w:rPr>
+        <w:t xml:space="preserve"> </w:t>
+      </w:r>
+      <w:r>
+        <w:rPr>
+          <w:lang w:val="de-DE"/>
+        </w:rPr>
+        <w:t>ermöglichen eine flexible und konsistente Darstellung von Elementen in der App.</w:t>
+      </w:r>
+    </w:p>
+    <w:p>
+      <w:pPr>
+        <w:rPr>
+          <w:b/>
+          <w:bCs/>
+        </w:rPr>
+      </w:pPr>
+      <w:proofErr w:type="spellStart"/>
+      <w:r>
+        <w:rPr>
+          <w:b/>
+          <w:bCs/>
+        </w:rPr>
+        <w:t>CustomFlyoutItem</w:t>
+      </w:r>
+      <w:proofErr w:type="spellEnd"/>
+      <w:r>
+        <w:rPr>
+          <w:b/>
+          <w:bCs/>
+        </w:rPr>
+        <w:br/>
+      </w:r>
+      <w:r>
+        <w:t xml:space="preserve">Die </w:t>
+      </w:r>
+      <w:proofErr w:type="spellStart"/>
+      <w:r>
+        <w:t>CustomFlyoutItem</w:t>
+      </w:r>
+      <w:proofErr w:type="spellEnd"/>
+      <w:r>
+        <w:t xml:space="preserve">-Komponente ist eine maßgeschneiderte Lösung für das Navigationsmenü unserer App. Sie verbessert die Benutzerinteraktion durch eine ansprechende und intuitive Gestaltung. Die Komponente nutzt </w:t>
+      </w:r>
+      <w:proofErr w:type="spellStart"/>
+      <w:r>
+        <w:t>BindableProperties</w:t>
+      </w:r>
+      <w:proofErr w:type="spellEnd"/>
+      <w:r>
+        <w:t xml:space="preserve"> für Icons, Titel und Routen, um eine flexible und dynamische Navigationserfahrung zu bieten.</w:t>
+      </w:r>
+    </w:p>
+    <w:p>
+      <w:pPr>
+        <w:rPr>
+          <w:b/>
+          <w:bCs/>
+        </w:rPr>
+      </w:pPr>
+      <w:proofErr w:type="spellStart"/>
+      <w:r>
+        <w:rPr>
+          <w:b/>
+          <w:bCs/>
+        </w:rPr>
+        <w:t>CancelDialog</w:t>
+      </w:r>
+      <w:proofErr w:type="spellEnd"/>
+      <w:r>
+        <w:rPr>
+          <w:b/>
+          <w:bCs/>
+        </w:rPr>
+        <w:br/>
+      </w:r>
+      <w:r>
+        <w:t xml:space="preserve">Der </w:t>
+      </w:r>
+      <w:proofErr w:type="spellStart"/>
+      <w:r>
+        <w:t>CancelDialog</w:t>
+      </w:r>
+      <w:proofErr w:type="spellEnd"/>
+      <w:r>
+        <w:t xml:space="preserve"> ist eine Dialogkomponente, die den Benutzern ermöglicht, Aktionen wie das Stornieren von Aufträgen auf interaktive Weise zu bestätigen. Diese Komponente trägt zur Benutzerfreundlichkeit bei, indem sie klare und verständliche Interaktionsoptionen bietet.</w:t>
+      </w:r>
+    </w:p>
+    <w:p>
+      <w:pPr>
+        <w:rPr>
+          <w:b/>
+          <w:bCs/>
+        </w:rPr>
+      </w:pPr>
+      <w:proofErr w:type="spellStart"/>
+      <w:r>
+        <w:rPr>
+          <w:b/>
+          <w:bCs/>
+        </w:rPr>
+        <w:t>LogoutDialog</w:t>
+      </w:r>
+      <w:proofErr w:type="spellEnd"/>
+      <w:r>
+        <w:rPr>
+          <w:b/>
+          <w:bCs/>
+        </w:rPr>
+        <w:br/>
+      </w:r>
+      <w:r>
+        <w:t xml:space="preserve">Der </w:t>
+      </w:r>
+      <w:proofErr w:type="spellStart"/>
+      <w:r>
+        <w:t>LogoutDialog</w:t>
+      </w:r>
+      <w:proofErr w:type="spellEnd"/>
+      <w:r>
+        <w:t xml:space="preserve"> ist eine weitere Dialogkomponente, die für die Bestätigung des Logout-Prozesses verwendet wird. Diese Komponente stellt sicher, dass die Benutzer ihre Absicht zum Abmelden klar bestätigen können, was zur Sicherheit der App beiträgt</w:t>
+      </w:r>
+      <w:r>
+        <w:t>.</w:t>
+      </w:r>
+    </w:p>
+    <w:p>
+      <w:pPr>
+        <w:rPr>
+          <w:b/>
+          <w:bCs/>
+        </w:rPr>
+      </w:pPr>
+      <w:proofErr w:type="spellStart"/>
+      <w:r>
+        <w:rPr>
+          <w:b/>
+          <w:bCs/>
+        </w:rPr>
+        <w:t>CustomListItem</w:t>
+      </w:r>
+      <w:proofErr w:type="spellEnd"/>
+      <w:r>
+        <w:rPr>
+          <w:b/>
+          <w:bCs/>
+        </w:rPr>
+        <w:br/>
+      </w:r>
+      <w:r>
+        <w:t xml:space="preserve">Die </w:t>
+      </w:r>
+      <w:proofErr w:type="spellStart"/>
+      <w:r>
+        <w:t>CustomListItem</w:t>
+      </w:r>
+      <w:proofErr w:type="spellEnd"/>
+      <w:r>
+        <w:t>-Komponente ist eine benutzerdefinierte Ansicht für Listenelemente. Sie ermöglicht eine konsistente und ansprechende Darstellung von Daten in Listenformaten, was die Lesbarkeit und Benutzererfahrung verbessert.</w:t>
+      </w:r>
+    </w:p>
+    <w:p>
+      <w:pPr>
+        <w:rPr>
+          <w:b/>
+          <w:bCs/>
+        </w:rPr>
+      </w:pPr>
+      <w:proofErr w:type="spellStart"/>
+      <w:r>
+        <w:rPr>
+          <w:b/>
+          <w:bCs/>
+        </w:rPr>
+        <w:t>OrderList</w:t>
+      </w:r>
+      <w:proofErr w:type="spellEnd"/>
+      <w:r>
+        <w:rPr>
+          <w:b/>
+          <w:bCs/>
+        </w:rPr>
+        <w:br/>
+      </w:r>
+      <w:r>
+        <w:t xml:space="preserve">Die </w:t>
+      </w:r>
+      <w:proofErr w:type="spellStart"/>
+      <w:r>
+        <w:t>OrderList</w:t>
+      </w:r>
+      <w:proofErr w:type="spellEnd"/>
+      <w:r>
+        <w:t>-Komponente ist eine spezialisierte Ansicht für die Darstellung von Auftragslisten. Sie bietet Funktionen wie das Sortieren und Filtern von Aufträgen und unterstützt interaktive Aktionen wie das Anwenden, Ändern des Status oder Stornieren von Aufträgen.</w:t>
+      </w:r>
+    </w:p>
+    <w:p>
+      <w:proofErr w:type="spellStart"/>
+      <w:r>
+        <w:rPr>
+          <w:b/>
+          <w:bCs/>
+        </w:rPr>
+        <w:t>ModifyDialog</w:t>
+      </w:r>
+      <w:proofErr w:type="spellEnd"/>
+      <w:r>
+        <w:rPr>
+          <w:b/>
+          <w:bCs/>
+        </w:rPr>
+        <w:br/>
+      </w:r>
+      <w:r>
+        <w:t xml:space="preserve">Der </w:t>
+      </w:r>
+      <w:proofErr w:type="spellStart"/>
+      <w:r>
+        <w:t>ModifyDialog</w:t>
+      </w:r>
+      <w:proofErr w:type="spellEnd"/>
+      <w:r>
+        <w:t xml:space="preserve"> ist eine Dialogkomponente, die es den Benutzern ermöglicht, Änderungen an Aufträgen oder Einstellungen auf eine einfache und intuitive Weise vorzunehmen. Diese Komponente trägt zur Flexibilität und Benutzerfreundlichkeit der App bei.</w:t>
+      </w:r>
+    </w:p>
+    <w:p>
+      <w:pPr>
+        <w:rPr>
+          <w:b/>
+          <w:bCs/>
+        </w:rPr>
+      </w:pPr>
+    </w:p>
+    <w:p>
+      <w:pPr>
+        <w:rPr>
+          <w:b/>
+          <w:bCs/>
+          <w:lang w:val="de-DE"/>
+        </w:rPr>
+      </w:pPr>
+      <w:r>
+        <w:rPr>
+          <w:b/>
+          <w:bCs/>
+          <w:lang w:val="de-DE"/>
+        </w:rPr>
+        <w:t>Anpassungen für Diverse Plattformen</w:t>
+      </w:r>
+    </w:p>
+    <w:p>
+      <w:pPr>
+        <w:rPr>
+          <w:lang w:val="de-DE"/>
+        </w:rPr>
+      </w:pPr>
+      <w:r>
+        <w:rPr>
+          <w:lang w:val="de-DE"/>
+        </w:rPr>
+        <w:t>Unsere App wurde für eine Vielzahl von Plattformen entwickelt, darunter Android, iOS, Windows und Mac</w:t>
+      </w:r>
+      <w:r>
+        <w:rPr>
+          <w:lang w:val="de-DE"/>
+        </w:rPr>
+        <w:t>OS</w:t>
+      </w:r>
+      <w:r>
+        <w:rPr>
+          <w:lang w:val="de-DE"/>
+        </w:rPr>
+        <w:t xml:space="preserve">. Um </w:t>
+      </w:r>
+      <w:r>
+        <w:rPr>
+          <w:lang w:val="de-DE"/>
+        </w:rPr>
+        <w:t>die Appkompatibilität</w:t>
+      </w:r>
+      <w:r>
+        <w:rPr>
+          <w:lang w:val="de-DE"/>
+        </w:rPr>
+        <w:t xml:space="preserve"> und Benutzererfahrung auf jeder Plattform zu gewährleisten, haben wir </w:t>
+      </w:r>
+      <w:r>
+        <w:rPr>
+          <w:lang w:val="de-DE"/>
+        </w:rPr>
+        <w:t>die nötigen</w:t>
+      </w:r>
+      <w:r>
+        <w:rPr>
+          <w:lang w:val="de-DE"/>
+        </w:rPr>
+        <w:t xml:space="preserve"> Anpassungen vorgenommen.</w:t>
+      </w:r>
     </w:p>
     <w:p>
       <w:pPr>

</xml_diff>

<commit_message>
updated documentation & cleanedup the structure
</commit_message>
<xml_diff>
--- a/files/Dokumentation.docx
+++ b/files/Dokumentation.docx
@@ -132,7 +132,29 @@
                                         <w:szCs w:val="64"/>
                                         <w:lang w:val="fr-CH"/>
                                       </w:rPr>
-                                      <w:t>Ski-Service .nET-APP</w:t>
+                                      <w:t>Ski-Service .nET</w:t>
+                                    </w:r>
+                                    <w:r>
+                                      <w:rPr>
+                                        <w:rFonts w:asciiTheme="majorHAnsi" w:eastAsiaTheme="majorEastAsia" w:hAnsiTheme="majorHAnsi" w:cstheme="majorBidi"/>
+                                        <w:caps/>
+                                        <w:color w:val="8496B0" w:themeColor="text2" w:themeTint="99"/>
+                                        <w:sz w:val="64"/>
+                                        <w:szCs w:val="64"/>
+                                        <w:lang w:val="fr-CH"/>
+                                      </w:rPr>
+                                      <w:t xml:space="preserve"> MAUI </w:t>
+                                    </w:r>
+                                    <w:r>
+                                      <w:rPr>
+                                        <w:rFonts w:asciiTheme="majorHAnsi" w:eastAsiaTheme="majorEastAsia" w:hAnsiTheme="majorHAnsi" w:cstheme="majorBidi"/>
+                                        <w:caps/>
+                                        <w:color w:val="8496B0" w:themeColor="text2" w:themeTint="99"/>
+                                        <w:sz w:val="64"/>
+                                        <w:szCs w:val="64"/>
+                                        <w:lang w:val="fr-CH"/>
+                                      </w:rPr>
+                                      <w:t>APP</w:t>
                                     </w:r>
                                   </w:p>
                                 </w:sdtContent>
@@ -260,7 +282,29 @@
                                   <w:szCs w:val="64"/>
                                   <w:lang w:val="fr-CH"/>
                                 </w:rPr>
-                                <w:t>Ski-Service .nET-APP</w:t>
+                                <w:t>Ski-Service .nET</w:t>
+                              </w:r>
+                              <w:r>
+                                <w:rPr>
+                                  <w:rFonts w:asciiTheme="majorHAnsi" w:eastAsiaTheme="majorEastAsia" w:hAnsiTheme="majorHAnsi" w:cstheme="majorBidi"/>
+                                  <w:caps/>
+                                  <w:color w:val="8496B0" w:themeColor="text2" w:themeTint="99"/>
+                                  <w:sz w:val="64"/>
+                                  <w:szCs w:val="64"/>
+                                  <w:lang w:val="fr-CH"/>
+                                </w:rPr>
+                                <w:t xml:space="preserve"> MAUI </w:t>
+                              </w:r>
+                              <w:r>
+                                <w:rPr>
+                                  <w:rFonts w:asciiTheme="majorHAnsi" w:eastAsiaTheme="majorEastAsia" w:hAnsiTheme="majorHAnsi" w:cstheme="majorBidi"/>
+                                  <w:caps/>
+                                  <w:color w:val="8496B0" w:themeColor="text2" w:themeTint="99"/>
+                                  <w:sz w:val="64"/>
+                                  <w:szCs w:val="64"/>
+                                  <w:lang w:val="fr-CH"/>
+                                </w:rPr>
+                                <w:t>APP</w:t>
                               </w:r>
                             </w:p>
                           </w:sdtContent>
@@ -4017,6 +4061,9 @@
       </w:r>
     </w:p>
     <w:p>
+      <w:pPr>
+        <w:pStyle w:val="berschrift1"/>
+      </w:pPr>
       <w:r>
         <w:br w:type="page"/>
       </w:r>
@@ -4311,15 +4358,76 @@
               <w:keepNext/>
             </w:pPr>
             <w:r>
-              <w:t xml:space="preserve">Fortsetzen der </w:t>
-            </w:r>
-            <w:proofErr w:type="spellStart"/>
-            <w:r>
-              <w:t>Realisierungs</w:t>
-            </w:r>
-            <w:proofErr w:type="spellEnd"/>
+              <w:t>Fortsetzen de</w:t>
+            </w:r>
+            <w:r>
+              <w:t>s</w:t>
+            </w:r>
+            <w:r>
+              <w:t xml:space="preserve"> </w:t>
+            </w:r>
+            <w:r>
+              <w:t>Realisierung</w:t>
+            </w:r>
+            <w:r>
+              <w:t>s-Teils der</w:t>
+            </w:r>
             <w:r>
               <w:t xml:space="preserve"> Dokumentation</w:t>
+            </w:r>
+          </w:p>
+        </w:tc>
+      </w:tr>
+      <w:tr>
+        <w:tc>
+          <w:tcPr>
+            <w:tcW w:w="1128" w:type="dxa"/>
+          </w:tcPr>
+          <w:p>
+            <w:r>
+              <w:t>1.5</w:t>
+            </w:r>
+          </w:p>
+        </w:tc>
+        <w:tc>
+          <w:tcPr>
+            <w:tcW w:w="1702" w:type="dxa"/>
+          </w:tcPr>
+          <w:p>
+            <w:r>
+              <w:t>06.01.2023</w:t>
+            </w:r>
+          </w:p>
+        </w:tc>
+        <w:tc>
+          <w:tcPr>
+            <w:tcW w:w="1294" w:type="dxa"/>
+          </w:tcPr>
+          <w:p>
+            <w:r>
+              <w:t>Fokko Vos &amp; Robin Ruf</w:t>
+            </w:r>
+          </w:p>
+        </w:tc>
+        <w:tc>
+          <w:tcPr>
+            <w:tcW w:w="4938" w:type="dxa"/>
+          </w:tcPr>
+          <w:p>
+            <w:pPr>
+              <w:keepNext/>
+            </w:pPr>
+            <w:r>
+              <w:t>Einpflegen der Anhänge &amp; Auswertung</w:t>
+            </w:r>
+            <w:r>
+              <w:t>,</w:t>
+            </w:r>
+            <w:r>
+              <w:t xml:space="preserve"> Verfassung der Letzen abschnitte</w:t>
+            </w:r>
+            <w:r>
+              <w:t>.</w:t>
             </w:r>
           </w:p>
         </w:tc>
@@ -4338,16 +4446,16 @@
       <w:r>
         <w:fldChar w:fldCharType="separate"/>
       </w:r>
+      <w:r>
+        <w:rPr>
+          <w:noProof/>
+        </w:rPr>
+        <w:t>1</w:t>
+      </w:r>
+      <w:r>
+        <w:fldChar w:fldCharType="end"/>
+      </w:r>
       <w:bookmarkStart w:id="0" w:name="_Toc155350465"/>
-      <w:r>
-        <w:rPr>
-          <w:noProof/>
-        </w:rPr>
-        <w:t>1</w:t>
-      </w:r>
-      <w:r>
-        <w:fldChar w:fldCharType="end"/>
-      </w:r>
       <w:r>
         <w:t xml:space="preserve"> - Versionsverlauf</w:t>
       </w:r>
@@ -4670,8 +4778,17 @@
           <w:b/>
           <w:bCs/>
         </w:rPr>
-        <w:t>UX und UI Design</w:t>
-      </w:r>
+        <w:t xml:space="preserve">UX und </w:t>
+      </w:r>
+      <w:proofErr w:type="gramStart"/>
+      <w:r>
+        <w:rPr>
+          <w:b/>
+          <w:bCs/>
+        </w:rPr>
+        <w:t>UI Design</w:t>
+      </w:r>
+      <w:proofErr w:type="gramEnd"/>
       <w:r>
         <w:br/>
         <w:t>Erstellung von Mockups, die eine einfache und aufgabenangemessene Bedienung ermöglichen, unter besonderer Berücksichtigung der Bedienbarkeit mit Handschuhen.</w:t>
@@ -5019,11 +5136,9 @@
             <w:r>
               <w:t xml:space="preserve"> </w:t>
             </w:r>
-            <w:proofErr w:type="spellStart"/>
             <w:r>
               <w:t>anforderungen</w:t>
             </w:r>
-            <w:proofErr w:type="spellEnd"/>
             <w:r>
               <w:t xml:space="preserve"> </w:t>
             </w:r>
@@ -5503,6 +5618,13 @@
                 <w:bCs/>
               </w:rPr>
             </w:pPr>
+            <w:r>
+              <w:rPr>
+                <w:b/>
+                <w:bCs/>
+              </w:rPr>
+              <w:t>35.5</w:t>
+            </w:r>
           </w:p>
         </w:tc>
       </w:tr>
@@ -5675,7 +5797,7 @@
           </w:tcPr>
           <w:p>
             <w:r>
-              <w:t>4</w:t>
+              <w:t>10</w:t>
             </w:r>
           </w:p>
         </w:tc>
@@ -5790,7 +5912,11 @@
           <w:tcPr>
             <w:tcW w:w="2266" w:type="dxa"/>
           </w:tcPr>
-          <w:p/>
+          <w:p>
+            <w:r>
+              <w:t>0.5</w:t>
+            </w:r>
+          </w:p>
         </w:tc>
       </w:tr>
       <w:tr>
@@ -5960,13 +6086,8 @@
             <w:tcW w:w="4252" w:type="dxa"/>
           </w:tcPr>
           <w:p>
-            <w:proofErr w:type="spellStart"/>
-            <w:r>
-              <w:t>Lessons-Learned</w:t>
-            </w:r>
-            <w:proofErr w:type="spellEnd"/>
-            <w:r>
-              <w:t xml:space="preserve"> Identifizieren</w:t>
+            <w:r>
+              <w:t>Lessons-Learned Identifizieren</w:t>
             </w:r>
           </w:p>
         </w:tc>
@@ -6096,16 +6217,16 @@
       <w:r>
         <w:fldChar w:fldCharType="separate"/>
       </w:r>
+      <w:r>
+        <w:rPr>
+          <w:noProof/>
+        </w:rPr>
+        <w:t>2</w:t>
+      </w:r>
+      <w:r>
+        <w:fldChar w:fldCharType="end"/>
+      </w:r>
       <w:bookmarkStart w:id="10" w:name="_Toc155350466"/>
-      <w:r>
-        <w:rPr>
-          <w:noProof/>
-        </w:rPr>
-        <w:t>2</w:t>
-      </w:r>
-      <w:r>
-        <w:fldChar w:fldCharType="end"/>
-      </w:r>
       <w:r>
         <w:t xml:space="preserve"> - Zeitplan</w:t>
       </w:r>
@@ -6718,7 +6839,7 @@
                             <wpg:cNvGrpSpPr/>
                             <wpg:grpSpPr>
                               <a:xfrm>
-                                <a:off x="0" y="5487"/>
+                                <a:off x="0" y="0"/>
                                 <a:ext cx="5579745" cy="4524603"/>
                                 <a:chOff x="0" y="5487"/>
                                 <a:chExt cx="5579745" cy="4524603"/>
@@ -6832,7 +6953,7 @@
                 </mc:Choice>
                 <mc:Fallback>
                   <w:pict>
-                    <v:group w14:anchorId="225A6161" id="Gruppieren 11" o:spid="_x0000_s1032" style="position:absolute;margin-left:1.7pt;margin-top:.2pt;width:439.35pt;height:356.7pt;z-index:251659264" coordorigin=",54" coordsize="55797,45246" o:gfxdata="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">
+                    <v:group w14:anchorId="225A6161" id="Gruppieren 11" o:spid="_x0000_s1032" style="position:absolute;margin-left:1.7pt;margin-top:.2pt;width:439.35pt;height:356.7pt;z-index:251659264" coordorigin=",54" coordsize="55797,45246" o:gfxdata="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">
                       <v:shape id="Grafik 7" o:spid="_x0000_s1033" type="#_x0000_t75" style="position:absolute;top:54;width:55797;height:41985;visibility:visible;mso-wrap-style:square" o:gfxdata="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">
                         <v:imagedata r:id="rId12" o:title=""/>
                       </v:shape>
@@ -6933,7 +7054,7 @@
                             <wpg:cNvGrpSpPr/>
                             <wpg:grpSpPr>
                               <a:xfrm>
-                                <a:off x="0" y="3206"/>
+                                <a:off x="0" y="0"/>
                                 <a:ext cx="5579745" cy="4526884"/>
                                 <a:chOff x="0" y="3206"/>
                                 <a:chExt cx="5579745" cy="4526884"/>
@@ -7047,7 +7168,7 @@
                 </mc:Choice>
                 <mc:Fallback>
                   <w:pict>
-                    <v:group w14:anchorId="2E1A5918" id="Gruppieren 12" o:spid="_x0000_s1035" style="position:absolute;margin-left:1.7pt;margin-top:.15pt;width:439.35pt;height:356.7pt;z-index:251656192" coordorigin=",32" coordsize="55797,45268" o:gfxdata="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">
+                    <v:group w14:anchorId="2E1A5918" id="Gruppieren 12" o:spid="_x0000_s1035" style="position:absolute;margin-left:1.7pt;margin-top:.15pt;width:439.35pt;height:356.7pt;z-index:251656192" coordorigin=",32" coordsize="55797,45268" o:gfxdata="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">
                       <v:shape id="Grafik 8" o:spid="_x0000_s1036" type="#_x0000_t75" style="position:absolute;top:32;width:55797;height:42030;visibility:visible;mso-wrap-style:square" o:gfxdata="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">
                         <v:imagedata r:id="rId14" o:title=""/>
                       </v:shape>
@@ -7347,7 +7468,7 @@
                             <wpg:cNvGrpSpPr/>
                             <wpg:grpSpPr>
                               <a:xfrm>
-                                <a:off x="0" y="1713"/>
+                                <a:off x="0" y="0"/>
                                 <a:ext cx="5579745" cy="4527742"/>
                                 <a:chOff x="0" y="1713"/>
                                 <a:chExt cx="5579745" cy="4527742"/>
@@ -7461,7 +7582,7 @@
                 </mc:Choice>
                 <mc:Fallback>
                   <w:pict>
-                    <v:group w14:anchorId="41611564" id="Gruppieren 14" o:spid="_x0000_s1041" style="position:absolute;margin-left:.2pt;margin-top:356.45pt;width:439.35pt;height:356.65pt;z-index:251668480" coordorigin=",17" coordsize="55797,45277" o:gfxdata="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">
+                    <v:group w14:anchorId="41611564" id="Gruppieren 14" o:spid="_x0000_s1041" style="position:absolute;margin-left:.2pt;margin-top:356.45pt;width:439.35pt;height:356.65pt;z-index:251668480" coordorigin=",17" coordsize="55797,45277" o:gfxdata="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">
                       <v:shape id="Grafik 10" o:spid="_x0000_s1042" type="#_x0000_t75" style="position:absolute;top:17;width:55797;height:42060;visibility:visible;mso-wrap-style:square" o:gfxdata="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">
                         <v:imagedata r:id="rId18" o:title=""/>
                       </v:shape>
@@ -7580,7 +7701,7 @@
                             <wpg:cNvGrpSpPr/>
                             <wpg:grpSpPr>
                               <a:xfrm>
-                                <a:off x="0" y="8345"/>
+                                <a:off x="0" y="0"/>
                                 <a:ext cx="5579745" cy="4535080"/>
                                 <a:chOff x="0" y="8345"/>
                                 <a:chExt cx="5579745" cy="4535080"/>
@@ -7694,7 +7815,7 @@
                 </mc:Choice>
                 <mc:Fallback>
                   <w:pict>
-                    <v:group w14:anchorId="74B2DA95" id="Gruppieren 2" o:spid="_x0000_s1044" style="position:absolute;margin-left:.25pt;margin-top:.4pt;width:439.35pt;height:357.75pt;z-index:251696128" coordorigin=",83" coordsize="55797,45350" o:gfxdata="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">
+                    <v:group w14:anchorId="74B2DA95" id="Gruppieren 2" o:spid="_x0000_s1044" style="position:absolute;margin-left:.25pt;margin-top:.4pt;width:439.35pt;height:357.75pt;z-index:251696128" coordorigin=",83" coordsize="55797,45350" o:gfxdata="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">
                       <v:shape id="Grafik 16" o:spid="_x0000_s1045" type="#_x0000_t75" style="position:absolute;top:83;width:55797;height:41984;visibility:visible;mso-wrap-style:square" o:gfxdata="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">
                         <v:imagedata r:id="rId20" o:title=""/>
                       </v:shape>
@@ -7778,7 +7899,7 @@
                             <wpg:cNvGrpSpPr/>
                             <wpg:grpSpPr>
                               <a:xfrm>
-                                <a:off x="0" y="5286"/>
+                                <a:off x="0" y="0"/>
                                 <a:ext cx="5579745" cy="4524169"/>
                                 <a:chOff x="0" y="5286"/>
                                 <a:chExt cx="5579745" cy="4524169"/>
@@ -7892,7 +8013,7 @@
                 </mc:Choice>
                 <mc:Fallback>
                   <w:pict>
-                    <v:group w14:anchorId="3290F86E" id="Gruppieren 19" o:spid="_x0000_s1047" style="position:absolute;margin-left:-.05pt;margin-top:356pt;width:439.35pt;height:356.65pt;z-index:251699200" coordorigin=",52" coordsize="55797,45241" o:gfxdata="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">
+                    <v:group w14:anchorId="3290F86E" id="Gruppieren 19" o:spid="_x0000_s1047" style="position:absolute;margin-left:-.05pt;margin-top:356pt;width:439.35pt;height:356.65pt;z-index:251699200" coordorigin=",52" coordsize="55797,45241" o:gfxdata="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">
                       <v:shape id="Grafik 18" o:spid="_x0000_s1048" type="#_x0000_t75" style="position:absolute;top:52;width:55797;height:41970;visibility:visible;mso-wrap-style:square" o:gfxdata="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">
                         <v:imagedata r:id="rId22" o:title=""/>
                       </v:shape>
@@ -8223,7 +8344,7 @@
                             <wpg:cNvGrpSpPr/>
                             <wpg:grpSpPr>
                               <a:xfrm>
-                                <a:off x="0" y="4535"/>
+                                <a:off x="0" y="0"/>
                                 <a:ext cx="5579745" cy="4524920"/>
                                 <a:chOff x="0" y="4535"/>
                                 <a:chExt cx="5579745" cy="4524920"/>
@@ -8337,7 +8458,7 @@
                 </mc:Choice>
                 <mc:Fallback>
                   <w:pict>
-                    <v:group w14:anchorId="007D14ED" id="Gruppieren 23" o:spid="_x0000_s1051" style="position:absolute;margin-left:-.05pt;margin-top:356pt;width:439.35pt;height:356.65pt;z-index:251700224" coordorigin=",45" coordsize="55797,45249" o:gfxdata="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">
+                    <v:group w14:anchorId="007D14ED" id="Gruppieren 23" o:spid="_x0000_s1051" style="position:absolute;margin-left:-.05pt;margin-top:356pt;width:439.35pt;height:356.65pt;z-index:251700224" coordorigin=",45" coordsize="55797,45249" o:gfxdata="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">
                       <v:shape id="Grafik 22" o:spid="_x0000_s1052" type="#_x0000_t75" style="position:absolute;top:45;width:55797;height:41984;visibility:visible;mso-wrap-style:square" o:gfxdata="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">
                         <v:imagedata r:id="rId25" o:title=""/>
                       </v:shape>
@@ -8677,7 +8798,15 @@
     </w:p>
     <w:p>
       <w:r>
-        <w:t xml:space="preserve">Speziell für die Testzwecke haben wir uns entschieden, das "Tablet 420 DPI 8in" als Standard-Testgerät zu verwenden. Dieses Gerät, mit einem Arbeitsspeicher von </w:t>
+        <w:t xml:space="preserve">Speziell für die Testzwecke haben wir uns entschieden, </w:t>
+      </w:r>
+      <w:proofErr w:type="gramStart"/>
+      <w:r>
+        <w:t>das</w:t>
+      </w:r>
+      <w:proofErr w:type="gramEnd"/>
+      <w:r>
+        <w:t xml:space="preserve"> "Tablet 420 DPI 8in" als Standard-Testgerät zu verwenden. Dieses Gerät, mit einem Arbeitsspeicher von </w:t>
       </w:r>
       <w:r>
         <w:t>4</w:t>
@@ -8729,175 +8858,595 @@
     </w:p>
     <w:p>
       <w:r>
+        <w:t xml:space="preserve">Zusätzlich zu diesen automatisierten Testverfahren werden manuelle </w:t>
+      </w:r>
+      <w:r>
         <w:rPr>
           <w:b/>
           <w:bCs/>
         </w:rPr>
-        <w:t>End-</w:t>
+        <w:t>Usability Tests</w:t>
+      </w:r>
+      <w:r>
+        <w:t xml:space="preserve"> während der gesamten Entwicklung durchgeführt. Diese Tests sind entscheidend, um ein benutzerzentriertes Design zu gewährleisten und um sicherzustellen, dass die Anwendung nicht nur funktioniert, sondern auch effizient und angenehm zu bedienen ist. Die Usability Tests werden in verschiedenen Phasen der Entwicklung durchgeführt, um kontinuierliches Feedback in den Entwicklungsprozess einfließen zu lassen und eine hohe Gebrauchstauglichkeit zu sichern.</w:t>
+      </w:r>
+    </w:p>
+    <w:p>
+      <w:r>
+        <w:br w:type="page"/>
+      </w:r>
+    </w:p>
+    <w:p>
+      <w:pPr>
+        <w:pStyle w:val="berschrift1"/>
+      </w:pPr>
+      <w:bookmarkStart w:id="36" w:name="_Toc155350438"/>
+      <w:r>
+        <w:lastRenderedPageBreak/>
+        <w:t>Realisieren</w:t>
+      </w:r>
+      <w:bookmarkEnd w:id="36"/>
+    </w:p>
+    <w:p>
+      <w:pPr>
+        <w:pStyle w:val="berschrift2"/>
+      </w:pPr>
+      <w:bookmarkStart w:id="37" w:name="_Toc155350439"/>
+      <w:r>
+        <w:t>Git-Repository aufsetzen</w:t>
+      </w:r>
+      <w:bookmarkEnd w:id="37"/>
+    </w:p>
+    <w:p>
+      <w:r>
+        <w:t>Das Git-Repository für das MAUI-Projekt, bekannt als "ict-322-ski-service-app", dient als zentrale Stelle für den Quellcode, die Ressourcen und die Dokumentation der Anwendung. Es wurde auf GitHub eingerichtet, um die Zusammenarbeit und Versionskontrolle zu erleichtern. Das Repository beinhaltet die MAUI-Anwendung und ist so strukturiert, dass es die verschiedenen Aspekte der App, wie Benutzeroberfläche, Backend-Verbindung und Tests, klar trennt.</w:t>
+      </w:r>
+    </w:p>
+    <w:p>
+      <w:r>
+        <w:t xml:space="preserve">Die Hauptkomponenten des </w:t>
       </w:r>
       <w:proofErr w:type="spellStart"/>
       <w:r>
+        <w:t>Repositories</w:t>
+      </w:r>
+      <w:proofErr w:type="spellEnd"/>
+      <w:r>
+        <w:t xml:space="preserve"> sind im '</w:t>
+      </w:r>
+      <w:proofErr w:type="spellStart"/>
+      <w:r>
+        <w:t>SkiServiceApp</w:t>
+      </w:r>
+      <w:proofErr w:type="spellEnd"/>
+      <w:r>
+        <w:t>'-Verzeichnis organisiert, das alle notwendigen Dateien für die Anwendung enthält. Dies umfasst XAML-Dateien für die Benutzeroberfläche, C#-Dateien für die Logik und verschiedene Ressourcen für die Lokalisierung und das Styling. Zusätzlich gibt es Konfigurationsdateien für verschiedene Plattformen wie Android und iOS, die für die Ausführung und Anpassung der App auf unterschiedlichen Geräten notwendig sind.</w:t>
+      </w:r>
+    </w:p>
+    <w:p>
+      <w:pPr>
+        <w:pStyle w:val="berschrift2"/>
+      </w:pPr>
+      <w:bookmarkStart w:id="38" w:name="_Toc155350440"/>
+      <w:r>
+        <w:t>Verbindung zum Backend aufbauen</w:t>
+      </w:r>
+      <w:bookmarkEnd w:id="38"/>
+    </w:p>
+    <w:p>
+      <w:r>
+        <w:t>Die Verbindung zum Backend ist ein wesentlicher Bestandteil der MAUI-App, um eine dynamische und interaktive Benutzererfahrung zu ermöglichen. Die App nutzt eine Reihe von API-Services, um mit dem Backend zu kommunizieren und Daten zu verwalten. Diese Services sind so konzipiert, dass sie die API-Schnittstellen implementieren und über Funktionen zugänglich machen.</w:t>
+      </w:r>
+    </w:p>
+    <w:p>
+      <w:r>
+        <w:t xml:space="preserve">Eine der Herausforderungen war der Umgang mit der speziellen </w:t>
+      </w:r>
+      <w:proofErr w:type="spellStart"/>
+      <w:r>
+        <w:t>Localhost</w:t>
+      </w:r>
+      <w:proofErr w:type="spellEnd"/>
+      <w:r>
+        <w:t>-Adresse des Emulators. Dies führte zu anfänglichen Verbindungsproblemen, die durch gezieltes Debugging und Recherche behoben wurden. Das Verständnis und die Anpassung an die Netzwerkumgebung des Emulators waren entscheidend für den erfolgreichen Aufbau der Verbindung.</w:t>
+      </w:r>
+    </w:p>
+    <w:p/>
+    <w:p>
+      <w:pPr>
         <w:rPr>
           <w:b/>
           <w:bCs/>
         </w:rPr>
-        <w:t>to</w:t>
-      </w:r>
-      <w:proofErr w:type="spellEnd"/>
+      </w:pPr>
       <w:r>
         <w:rPr>
           <w:b/>
           <w:bCs/>
         </w:rPr>
-        <w:t>-End-Tests</w:t>
-      </w:r>
-      <w:r>
-        <w:br/>
-        <w:t>Simulieren den vollständigen Ablauf von wichtigen Benutzerinteraktionen mit der Anwendung.</w:t>
-      </w:r>
-    </w:p>
-    <w:p>
-      <w:r>
-        <w:t xml:space="preserve">Zusätzlich zu diesen automatisierten Testverfahren werden manuelle </w:t>
-      </w:r>
+        <w:t>API-Services Implementierung</w:t>
+      </w:r>
+    </w:p>
+    <w:p>
+      <w:proofErr w:type="spellStart"/>
       <w:r>
         <w:rPr>
           <w:b/>
           <w:bCs/>
         </w:rPr>
-        <w:t>Usability Tests</w:t>
-      </w:r>
-      <w:r>
-        <w:t xml:space="preserve"> während der gesamten Entwicklung durchgeführt. Diese Tests sind entscheidend, um ein benutzerzentriertes Design zu gewährleisten und um sicherzustellen, dass die Anwendung nicht nur funktioniert, sondern auch effizient und angenehm zu bedienen ist. Die Usability Tests werden in verschiedenen Phasen der Entwicklung durchgeführt, um kontinuierliches Feedback in den Entwicklungsprozess einfließen zu lassen und eine hohe Gebrauchstauglichkeit zu sichern.</w:t>
-      </w:r>
-    </w:p>
-    <w:p>
-      <w:r>
-        <w:br w:type="page"/>
-      </w:r>
-    </w:p>
-    <w:p>
-      <w:pPr>
-        <w:pStyle w:val="berschrift1"/>
-      </w:pPr>
-      <w:bookmarkStart w:id="36" w:name="_Toc155350438"/>
-      <w:r>
-        <w:lastRenderedPageBreak/>
-        <w:t>Realisieren</w:t>
-      </w:r>
-      <w:bookmarkEnd w:id="36"/>
-    </w:p>
-    <w:p>
-      <w:pPr>
-        <w:pStyle w:val="berschrift2"/>
-      </w:pPr>
-      <w:bookmarkStart w:id="37" w:name="_Toc155350439"/>
-      <w:r>
-        <w:t>Git-Repository aufsetzen</w:t>
-      </w:r>
-      <w:bookmarkEnd w:id="37"/>
-    </w:p>
-    <w:p>
-      <w:r>
-        <w:t>Das Git-Repository für das MAUI-Projekt, bekannt als "ict-322-ski-service-app", dient als zentrale Stelle für den Quellcode, die Ressourcen und die Dokumentation der Anwendung. Es wurde auf GitHub eingerichtet, um die Zusammenarbeit und Versionskontrolle zu erleichtern. Das Repository beinhaltet die MAUI-Anwendung und ist so strukturiert, dass es die verschiedenen Aspekte der App, wie Benutzeroberfläche, Backend-Verbindung und Tests, klar trennt.</w:t>
-      </w:r>
-    </w:p>
-    <w:p>
-      <w:r>
-        <w:t xml:space="preserve">Die Hauptkomponenten des </w:t>
-      </w:r>
-      <w:proofErr w:type="spellStart"/>
-      <w:r>
-        <w:t>Repositories</w:t>
+        <w:t>BaseAPIService</w:t>
       </w:r>
       <w:proofErr w:type="spellEnd"/>
       <w:r>
-        <w:t xml:space="preserve"> sind im '</w:t>
-      </w:r>
-      <w:proofErr w:type="spellStart"/>
-      <w:r>
-        <w:t>SkiServiceApp</w:t>
-      </w:r>
-      <w:proofErr w:type="spellEnd"/>
-      <w:r>
-        <w:t>'-Verzeichnis organisiert, das alle notwendigen Dateien für die Anwendung enthält. Dies umfasst XAML-Dateien für die Benutzeroberfläche, C#-Dateien für die Logik und verschiedene Ressourcen für die Lokalisierung und das Styling. Zusätzlich gibt es Konfigurationsdateien für verschiedene Plattformen wie Android und iOS, die für die Ausführung und Anpassung der App auf unterschiedlichen Geräten notwendig sind.</w:t>
-      </w:r>
-    </w:p>
-    <w:p>
-      <w:pPr>
-        <w:pStyle w:val="berschrift2"/>
-      </w:pPr>
-      <w:bookmarkStart w:id="38" w:name="_Toc155350440"/>
-      <w:r>
-        <w:t>Verbindung zum Backend aufbauen</w:t>
-      </w:r>
-      <w:bookmarkEnd w:id="38"/>
-    </w:p>
-    <w:p>
-      <w:r>
-        <w:t>Die Verbindung zum Backend ist ein wesentlicher Bestandteil der MAUI-App, um eine dynamische und interaktive Benutzererfahrung zu ermöglichen. Die App nutzt eine Reihe von API-Services, um mit dem Backend zu kommunizieren und Daten zu verwalten. Diese Services sind so konzipiert, dass sie die API-Schnittstellen implementieren und über Funktionen zugänglich machen.</w:t>
-      </w:r>
-    </w:p>
-    <w:p>
-      <w:r>
-        <w:t xml:space="preserve">Eine der Herausforderungen war der Umgang mit der speziellen </w:t>
-      </w:r>
-      <w:proofErr w:type="spellStart"/>
-      <w:r>
-        <w:t>Localhost</w:t>
-      </w:r>
-      <w:proofErr w:type="spellEnd"/>
-      <w:r>
-        <w:t>-Adresse des Emulators. Dies führte zu anfänglichen Verbindungsproblemen, die durch gezieltes Debugging und Recherche behoben wurden. Das Verständnis und die Anpassung an die Netzwerkumgebung des Emulators waren entscheidend für den erfolgreichen Aufbau der Verbindung.</w:t>
-      </w:r>
-    </w:p>
-    <w:p/>
-    <w:p>
-      <w:pPr>
+        <w:br/>
+      </w:r>
+      <w:r>
+        <w:t>Dies ist die Grundlage für alle API-Services. Es handhabt die grundlegenden CRUD-Operationen und stellt eine generische Implementierung zur Verfügung, die von spezifischen Services erweitert wird.</w:t>
+      </w:r>
+    </w:p>
+    <w:p>
+      <w:r>
         <w:rPr>
           <w:b/>
           <w:bCs/>
         </w:rPr>
-      </w:pPr>
+        <w:t>Spezifische API-Services</w:t>
+      </w:r>
       <w:r>
         <w:rPr>
           <w:b/>
           <w:bCs/>
         </w:rPr>
-        <w:t>API-Services Implementierung</w:t>
-      </w:r>
-    </w:p>
-    <w:p>
+        <w:br/>
+      </w:r>
+      <w:r>
+        <w:t xml:space="preserve">Für jede Art von Daten oder Aktion gibt es einen spezifischen Service, wie </w:t>
+      </w:r>
       <w:proofErr w:type="spellStart"/>
       <w:r>
+        <w:rPr>
+          <w:i/>
+          <w:iCs/>
+        </w:rPr>
+        <w:t>OrderAPIService</w:t>
+      </w:r>
+      <w:proofErr w:type="spellEnd"/>
+      <w:r>
+        <w:t xml:space="preserve">, </w:t>
+      </w:r>
+      <w:proofErr w:type="spellStart"/>
+      <w:r>
+        <w:rPr>
+          <w:i/>
+          <w:iCs/>
+        </w:rPr>
+        <w:t>PriorityAPIService</w:t>
+      </w:r>
+      <w:proofErr w:type="spellEnd"/>
+      <w:r>
+        <w:t xml:space="preserve">, </w:t>
+      </w:r>
+      <w:proofErr w:type="spellStart"/>
+      <w:r>
+        <w:rPr>
+          <w:i/>
+          <w:iCs/>
+        </w:rPr>
+        <w:t>ServiceAPIService</w:t>
+      </w:r>
+      <w:proofErr w:type="spellEnd"/>
+      <w:r>
+        <w:t xml:space="preserve">, </w:t>
+      </w:r>
+      <w:proofErr w:type="spellStart"/>
+      <w:r>
+        <w:rPr>
+          <w:i/>
+          <w:iCs/>
+        </w:rPr>
+        <w:t>StateAPIService</w:t>
+      </w:r>
+      <w:proofErr w:type="spellEnd"/>
+      <w:r>
+        <w:t xml:space="preserve"> und </w:t>
+      </w:r>
+      <w:proofErr w:type="spellStart"/>
+      <w:r>
+        <w:rPr>
+          <w:i/>
+          <w:iCs/>
+        </w:rPr>
+        <w:t>UserAPIService</w:t>
+      </w:r>
+      <w:proofErr w:type="spellEnd"/>
+      <w:r>
+        <w:t xml:space="preserve">. Diese Services erben von </w:t>
+      </w:r>
+      <w:proofErr w:type="spellStart"/>
+      <w:r>
+        <w:rPr>
+          <w:i/>
+          <w:iCs/>
+        </w:rPr>
+        <w:t>BaseAPIService</w:t>
+      </w:r>
+      <w:proofErr w:type="spellEnd"/>
+      <w:r>
+        <w:t xml:space="preserve"> und implementieren </w:t>
+      </w:r>
+      <w:r>
+        <w:t xml:space="preserve">teilweise </w:t>
+      </w:r>
+      <w:r>
+        <w:t>zusätzliche spezifische Funktionen.</w:t>
+      </w:r>
+    </w:p>
+    <w:p>
+      <w:r>
+        <w:br w:type="page"/>
+      </w:r>
+    </w:p>
+    <w:p>
+      <w:pPr>
+        <w:pStyle w:val="berschrift2"/>
+      </w:pPr>
+      <w:bookmarkStart w:id="39" w:name="_Toc155350441"/>
+      <w:r>
+        <w:lastRenderedPageBreak/>
+        <w:t>Entwicklung der Benutzeroberfläche</w:t>
+      </w:r>
+      <w:bookmarkEnd w:id="39"/>
+    </w:p>
+    <w:p>
+      <w:r>
+        <w:t>Die Entwicklung der Benutzeroberfläche war ein zentraler Aspekt des MAUI-Projekts, um eine intuitive und effiziente Nutzererfahrung zu gewährleisten. Die App zielt darauf ab, den Mitarbeitern von Jetstream eine einfache und schnelle Möglichkeit zu bieten, ihre Aufträge zu verwalten, insbesondere unter Berücksichtigung der Arbeitsumgebung, in der oft Handschuhe getragen werden.</w:t>
+      </w:r>
+    </w:p>
+    <w:p>
+      <w:r>
+        <w:t xml:space="preserve">Die entwickelte Benutzeroberfläche ermöglicht es den Mitarbeitern </w:t>
+      </w:r>
+      <w:r>
+        <w:t>von Jetstream</w:t>
+      </w:r>
+      <w:r>
+        <w:t xml:space="preserve">, ihre Aufträge effizient und effektiv zu verwalten. Die intuitive Gestaltung und die Berücksichtigung spezifischer Arbeitsbedingungen tragen dazu bei, dass die App reibungslos in den Arbeitsalltag integriert werden kann. Durch die Verwendung des </w:t>
+      </w:r>
+      <w:proofErr w:type="gramStart"/>
+      <w:r>
+        <w:t>MAUI Frameworks</w:t>
+      </w:r>
+      <w:proofErr w:type="gramEnd"/>
+      <w:r>
+        <w:t xml:space="preserve"> ist die App zudem zukunftssicher und leicht auf weitere Plattformen erweiterbar.</w:t>
+      </w:r>
+    </w:p>
+    <w:p>
+      <w:pPr>
+        <w:pStyle w:val="berschrift3"/>
+      </w:pPr>
+      <w:bookmarkStart w:id="40" w:name="_Toc155350442"/>
+      <w:r>
+        <w:t>MVVM-Architektur</w:t>
+      </w:r>
+      <w:bookmarkEnd w:id="40"/>
+    </w:p>
+    <w:p>
+      <w:r>
+        <w:t>In der Entwicklung der Benutzeroberfläche der Ski-Service-App wurde die Model-View-</w:t>
+      </w:r>
+      <w:proofErr w:type="spellStart"/>
+      <w:r>
+        <w:t>ViewModel</w:t>
+      </w:r>
+      <w:proofErr w:type="spellEnd"/>
+      <w:r>
+        <w:t xml:space="preserve"> (MVVM) Architektur implementiert, um eine klare Trennung von Logik und Darstellung zu gewährleisten. Diese Entscheidung unterstützt eine modulare und wartbare Codebasis, die für die Skalierbarkeit und Wartung der App entscheidend ist.</w:t>
+      </w:r>
+    </w:p>
+    <w:p>
+      <w:pPr>
         <w:rPr>
           <w:b/>
           <w:bCs/>
         </w:rPr>
-        <w:t>BaseAPIService</w:t>
-      </w:r>
-      <w:proofErr w:type="spellEnd"/>
+      </w:pPr>
       <w:r>
         <w:rPr>
           <w:b/>
           <w:bCs/>
         </w:rPr>
-        <w:t>:</w:t>
-      </w:r>
-      <w:r>
-        <w:t xml:space="preserve"> Dies ist die Grundlage für alle API-Services. Es handhabt die grundlegenden CRUD-Operationen und stellt eine generische Implementierung zur Verfügung, die von spezifischen Services erweitert wird.</w:t>
-      </w:r>
-    </w:p>
-    <w:p>
+        <w:t>MVVM für Pages</w:t>
+      </w:r>
       <w:r>
         <w:rPr>
           <w:b/>
           <w:bCs/>
         </w:rPr>
-        <w:t>Spezifische API-Services:</w:t>
-      </w:r>
-      <w:r>
-        <w:t xml:space="preserve"> Für jede Art von Daten oder Aktion gibt es einen spezifischen Service, wie </w:t>
+        <w:br/>
+      </w:r>
+      <w:r>
+        <w:t xml:space="preserve">Die MVVM-Architektur wurde speziell für die Seiten (Pages) der App umgesetzt. Jede Seite hat ein zugehöriges </w:t>
+      </w:r>
+      <w:proofErr w:type="spellStart"/>
+      <w:r>
+        <w:t>ViewModel</w:t>
+      </w:r>
+      <w:proofErr w:type="spellEnd"/>
+      <w:r>
+        <w:t xml:space="preserve">, </w:t>
+      </w:r>
+      <w:proofErr w:type="gramStart"/>
+      <w:r>
+        <w:t>das</w:t>
+      </w:r>
+      <w:proofErr w:type="gramEnd"/>
+      <w:r>
+        <w:t xml:space="preserve"> die Datenlogik und Interaktionen handhabt. Die Views binden sich an diese </w:t>
+      </w:r>
+      <w:proofErr w:type="spellStart"/>
+      <w:r>
+        <w:t>ViewModels</w:t>
+      </w:r>
+      <w:proofErr w:type="spellEnd"/>
+      <w:r>
+        <w:t>, wodurch eine klare Trennung der Benutzeroberflächenlogik und der Geschäftslogik erreicht wird. Dies erleichtert das Testen und die Wiederverwendung von Code und ermöglicht ein reaktives Design, bei dem sich die Benutzeroberfläche dynamisch an die zugrunde liegenden Daten anpasst.</w:t>
+      </w:r>
+    </w:p>
+    <w:p>
+      <w:pPr>
+        <w:rPr>
+          <w:b/>
+          <w:bCs/>
+        </w:rPr>
+      </w:pPr>
+      <w:r>
+        <w:rPr>
+          <w:b/>
+          <w:bCs/>
+        </w:rPr>
+        <w:t>Code-Behind für Components</w:t>
+      </w:r>
+      <w:r>
+        <w:rPr>
+          <w:b/>
+          <w:bCs/>
+        </w:rPr>
+        <w:br/>
+      </w:r>
+      <w:r>
+        <w:t>Für kleinere Komponenten und Dialoge haben wir uns entschieden, die traditionelle Code-Behind-Technik zu verwenden. Dieser Ansatz wurde gewählt, um die Komplexität zu reduzieren und die Entwicklungsgeschwindigkeit für kleinere, weniger komplexe Teile der Benutzeroberfläche zu erhöhen. Obwohl diese Komponenten nicht die MVVM-Architektur nutzen, sind sie dennoch so gestaltet, dass sie gut mit den MVVM-Teilen der App interagieren und eine konsistente Benutzererfahrung bieten.</w:t>
+      </w:r>
+    </w:p>
+    <w:p>
+      <w:pPr>
+        <w:pStyle w:val="berschrift3"/>
+      </w:pPr>
+      <w:bookmarkStart w:id="41" w:name="_Toc155350443"/>
+      <w:r>
+        <w:t>Design und Implementierung</w:t>
+      </w:r>
+      <w:bookmarkEnd w:id="41"/>
+    </w:p>
+    <w:p>
+      <w:r>
+        <w:rPr>
+          <w:b/>
+          <w:bCs/>
+        </w:rPr>
+        <w:t>Benutzerzentriertes Design</w:t>
+      </w:r>
+      <w:r>
+        <w:rPr>
+          <w:b/>
+          <w:bCs/>
+        </w:rPr>
+        <w:br/>
+      </w:r>
+      <w:r>
+        <w:t>Das Design der Benutzeroberfläche wurde mit einem Fokus auf Benutzerfreundlichkeit und Effizienz entwickelt. Besonderes Augenmerk wurde auf die Minimierung der erforderlichen Interaktionen (Tipp-Eingaben und Mausklicks) gelegt, um die Bedienung auch mit Handschuhen praktikabel zu machen.</w:t>
+      </w:r>
+    </w:p>
+    <w:p>
+      <w:proofErr w:type="gramStart"/>
+      <w:r>
+        <w:rPr>
+          <w:b/>
+          <w:bCs/>
+        </w:rPr>
+        <w:t>MAUI Framework</w:t>
+      </w:r>
+      <w:proofErr w:type="gramEnd"/>
+      <w:r>
+        <w:rPr>
+          <w:b/>
+          <w:bCs/>
+        </w:rPr>
+        <w:br/>
+      </w:r>
+      <w:r>
+        <w:t xml:space="preserve">Die App wurde unter Verwendung des .NET MAUI Frameworks entwickelt, das eine plattformübergreifende Entwicklung von Benutzeroberflächen ermöglicht. Dies </w:t>
+      </w:r>
+      <w:proofErr w:type="gramStart"/>
+      <w:r>
+        <w:t>erleichterte</w:t>
+      </w:r>
+      <w:proofErr w:type="gramEnd"/>
+      <w:r>
+        <w:t xml:space="preserve"> die konsistente Darstellung und Funktionalität der App über verschiedene Geräte hinweg.</w:t>
+      </w:r>
+    </w:p>
+    <w:p>
+      <w:r>
+        <w:br w:type="page"/>
+      </w:r>
+    </w:p>
+    <w:p>
+      <w:pPr>
+        <w:pStyle w:val="berschrift3"/>
+      </w:pPr>
+      <w:bookmarkStart w:id="42" w:name="_Toc155350444"/>
+      <w:r>
+        <w:lastRenderedPageBreak/>
+        <w:t>Komponenten und Layout</w:t>
+      </w:r>
+      <w:bookmarkEnd w:id="42"/>
+    </w:p>
+    <w:p>
+      <w:r>
+        <w:rPr>
+          <w:b/>
+          <w:bCs/>
+        </w:rPr>
+        <w:t>Seiten und Navigation</w:t>
+      </w:r>
+      <w:r>
+        <w:br/>
+        <w:t>Die App besteht aus mehreren Seiten, die verschiedene Funktionen und Informationen darstellen, wie das Dashboard, die Auftragsliste und die Detailansichten. Die Navigation zwischen diesen Seiten ist intuitiv gestaltet, mit einer klaren Struktur und (fast) fliessenden Übergängen.</w:t>
+      </w:r>
+      <w:r>
+        <w:br/>
+      </w:r>
+      <w:r>
+        <w:rPr>
+          <w:b/>
+          <w:bCs/>
+        </w:rPr>
+        <w:t>Interaktive Elemente</w:t>
+      </w:r>
+      <w:r>
+        <w:br/>
+      </w:r>
+      <w:r>
+        <w:t>Interaktive Elemente wie Buttons, Listen und Formulare wurden so gestaltet, dass sie leicht zu verstehen und zu bedienen sind. Die Größe und Abstände der Elemente berücksichtigen die Nutzung mit Handschuhen.</w:t>
+      </w:r>
+    </w:p>
+    <w:p>
+      <w:pPr>
+        <w:pStyle w:val="berschrift3"/>
+      </w:pPr>
+      <w:bookmarkStart w:id="43" w:name="_Toc155350445"/>
+      <w:r>
+        <w:t>Anpassung und Stil</w:t>
+      </w:r>
+      <w:bookmarkEnd w:id="43"/>
+    </w:p>
+    <w:p>
+      <w:r>
+        <w:rPr>
+          <w:b/>
+          <w:bCs/>
+        </w:rPr>
+        <w:t>Responsive Design</w:t>
+      </w:r>
+      <w:r>
+        <w:br/>
+      </w:r>
+      <w:r>
+        <w:t xml:space="preserve">Das Layout passt sich flexibel an verschiedene Bildschirmgrößen und Orientierungen an, um eine optimale Darstellung auf Tablets, </w:t>
+      </w:r>
+      <w:proofErr w:type="spellStart"/>
+      <w:r>
+        <w:t>Surfaces</w:t>
+      </w:r>
+      <w:proofErr w:type="spellEnd"/>
+      <w:r>
+        <w:t xml:space="preserve"> und Handys zu gewährleisten.</w:t>
+      </w:r>
+      <w:r>
+        <w:br/>
+      </w:r>
+      <w:r>
+        <w:rPr>
+          <w:b/>
+          <w:bCs/>
+        </w:rPr>
+        <w:t>Stil und Thema</w:t>
+      </w:r>
+      <w:r>
+        <w:br/>
+      </w:r>
+      <w:r>
+        <w:t xml:space="preserve">Die visuelle Gestaltung folgt einem konsistenten Thema, das die Markenidentität </w:t>
+      </w:r>
+      <w:r>
+        <w:t xml:space="preserve">von Jetstream </w:t>
+      </w:r>
+      <w:r>
+        <w:t>widerspiegelt. Farben, Schriftarten und Icons wurden sorgfältig ausgewählt, um eine angenehme und klare Benutzeroberfläche zu schaffen.</w:t>
+      </w:r>
+    </w:p>
+    <w:p>
+      <w:pPr>
+        <w:pStyle w:val="berschrift3"/>
+      </w:pPr>
+      <w:bookmarkStart w:id="44" w:name="_Toc155350446"/>
+      <w:r>
+        <w:t>Multi-Lingual Support</w:t>
+      </w:r>
+      <w:bookmarkEnd w:id="44"/>
+    </w:p>
+    <w:p>
+      <w:r>
+        <w:t>Die Benutzeroberfläche der Ski-Service-App wurde mit umfangreichem Multi-Lingual Support entwickelt, um eine breite, weltweite Nutzerbasis anzusprechen. Durch die Integration von Sprachressourcen in .</w:t>
+      </w:r>
+      <w:proofErr w:type="spellStart"/>
+      <w:r>
+        <w:t>resx</w:t>
+      </w:r>
+      <w:proofErr w:type="spellEnd"/>
+      <w:r>
+        <w:t xml:space="preserve">-Dateien bietet die App lokalisierte Texte für UI-Elemente wie Menüs, Dialoge und Anweisungen in verschiedenen Sprachen, darunter Englisch, Spanisch, Französisch und Deutsch. Dies </w:t>
+      </w:r>
+      <w:proofErr w:type="gramStart"/>
+      <w:r>
+        <w:t>verbessert</w:t>
+      </w:r>
+      <w:proofErr w:type="gramEnd"/>
+      <w:r>
+        <w:t xml:space="preserve"> die Zugänglichkeit und Benutzerfreundlichkeit erheblich, indem Benutzer die App in ihrer bevorzugten Sprache nutzen können.</w:t>
+      </w:r>
+    </w:p>
+    <w:p>
+      <w:pPr>
+        <w:pStyle w:val="berschrift3"/>
+      </w:pPr>
+      <w:bookmarkStart w:id="45" w:name="_Toc155350447"/>
+      <w:r>
+        <w:t>Schlüsselkomponenten</w:t>
+      </w:r>
+      <w:bookmarkEnd w:id="45"/>
+    </w:p>
+    <w:p>
+      <w:r>
+        <w:t>In der Entwicklung der Benutzeroberfläche der Ski-Service-App wurden spezielle Schlüsselkomponenten implementiert, um die Verwaltung und Darstellung von Aufträgen zu optimieren und zu vereinfachen.</w:t>
+      </w:r>
+    </w:p>
+    <w:p>
+      <w:pPr>
+        <w:rPr>
+          <w:b/>
+          <w:bCs/>
+        </w:rPr>
+      </w:pPr>
+      <w:proofErr w:type="spellStart"/>
+      <w:r>
+        <w:rPr>
+          <w:b/>
+          <w:bCs/>
+        </w:rPr>
+        <w:t>AuthManager</w:t>
+      </w:r>
+      <w:proofErr w:type="spellEnd"/>
+      <w:r>
+        <w:rPr>
+          <w:b/>
+          <w:bCs/>
+        </w:rPr>
+        <w:br/>
+      </w:r>
+      <w:r>
+        <w:t xml:space="preserve">Der </w:t>
       </w:r>
       <w:proofErr w:type="spellStart"/>
       <w:r>
@@ -8905,11 +9454,11 @@
           <w:i/>
           <w:iCs/>
         </w:rPr>
-        <w:t>OrderAPIService</w:t>
+        <w:t>AuthManager</w:t>
       </w:r>
       <w:proofErr w:type="spellEnd"/>
       <w:r>
-        <w:t xml:space="preserve">, </w:t>
+        <w:t xml:space="preserve"> ist für die Handhabung der Authentifizierung zuständig. Er ermöglicht das Einloggen und Ausloggen von Benutzern, verwaltet den Zugriff auf Benutzerdaten wie Tokens und Benutzer-IDs und signalisiert Änderungen im Anmeldestatus durch Events. Dies gewährleistet eine sichere und reibungslose Benutzererfahrung, indem er sicherstellt, dass nur autorisierte Benutzer Zugriff auf bestimmte Funktionen und Daten haben. Der </w:t>
       </w:r>
       <w:proofErr w:type="spellStart"/>
       <w:r>
@@ -8917,120 +9466,11 @@
           <w:i/>
           <w:iCs/>
         </w:rPr>
-        <w:t>PriorityAPIService</w:t>
+        <w:t>AuthManager</w:t>
       </w:r>
       <w:proofErr w:type="spellEnd"/>
       <w:r>
-        <w:t xml:space="preserve">, </w:t>
-      </w:r>
-      <w:proofErr w:type="spellStart"/>
-      <w:r>
-        <w:rPr>
-          <w:i/>
-          <w:iCs/>
-        </w:rPr>
-        <w:t>ServiceAPIService</w:t>
-      </w:r>
-      <w:proofErr w:type="spellEnd"/>
-      <w:r>
-        <w:t xml:space="preserve">, </w:t>
-      </w:r>
-      <w:proofErr w:type="spellStart"/>
-      <w:r>
-        <w:rPr>
-          <w:i/>
-          <w:iCs/>
-        </w:rPr>
-        <w:t>StateAPIService</w:t>
-      </w:r>
-      <w:proofErr w:type="spellEnd"/>
-      <w:r>
-        <w:t xml:space="preserve"> und </w:t>
-      </w:r>
-      <w:proofErr w:type="spellStart"/>
-      <w:r>
-        <w:rPr>
-          <w:i/>
-          <w:iCs/>
-        </w:rPr>
-        <w:t>UserAPIService</w:t>
-      </w:r>
-      <w:proofErr w:type="spellEnd"/>
-      <w:r>
-        <w:t xml:space="preserve">. Diese Services erben von </w:t>
-      </w:r>
-      <w:proofErr w:type="spellStart"/>
-      <w:r>
-        <w:rPr>
-          <w:i/>
-          <w:iCs/>
-        </w:rPr>
-        <w:t>BaseAPIService</w:t>
-      </w:r>
-      <w:proofErr w:type="spellEnd"/>
-      <w:r>
-        <w:t xml:space="preserve"> und implementieren </w:t>
-      </w:r>
-      <w:r>
-        <w:t xml:space="preserve">teilweise </w:t>
-      </w:r>
-      <w:r>
-        <w:t>zusätzliche spezifische Funktionen.</w:t>
-      </w:r>
-    </w:p>
-    <w:p>
-      <w:r>
-        <w:br w:type="page"/>
-      </w:r>
-    </w:p>
-    <w:p>
-      <w:pPr>
-        <w:pStyle w:val="berschrift2"/>
-      </w:pPr>
-      <w:bookmarkStart w:id="39" w:name="_Toc155350441"/>
-      <w:r>
-        <w:lastRenderedPageBreak/>
-        <w:t>Entwicklung der Benutzeroberfläche</w:t>
-      </w:r>
-      <w:bookmarkEnd w:id="39"/>
-    </w:p>
-    <w:p>
-      <w:r>
-        <w:t>Die Entwicklung der Benutzeroberfläche war ein zentraler Aspekt des MAUI-Projekts, um eine intuitive und effiziente Nutzererfahrung zu gewährleisten. Die App zielt darauf ab, den Mitarbeitern von Jetstream eine einfache und schnelle Möglichkeit zu bieten, ihre Aufträge zu verwalten, insbesondere unter Berücksichtigung der Arbeitsumgebung, in der oft Handschuhe getragen werden.</w:t>
-      </w:r>
-    </w:p>
-    <w:p>
-      <w:r>
-        <w:t xml:space="preserve">Die entwickelte Benutzeroberfläche ermöglicht es den Mitarbeitern </w:t>
-      </w:r>
-      <w:r>
-        <w:t>von Jetstream</w:t>
-      </w:r>
-      <w:r>
-        <w:t>, ihre Aufträge effizient und effektiv zu verwalten. Die intuitive Gestaltung und die Berücksichtigung spezifischer Arbeitsbedingungen tragen dazu bei, dass die App reibungslos in den Arbeitsalltag integriert werden kann. Durch die Verwendung des MAUI Frameworks ist die App zudem zukunftssicher und leicht auf weitere Plattformen erweiterbar.</w:t>
-      </w:r>
-    </w:p>
-    <w:p>
-      <w:pPr>
-        <w:pStyle w:val="berschrift3"/>
-      </w:pPr>
-      <w:bookmarkStart w:id="40" w:name="_Toc155350442"/>
-      <w:r>
-        <w:t>MVVM-Architektur</w:t>
-      </w:r>
-      <w:bookmarkEnd w:id="40"/>
-    </w:p>
-    <w:p>
-      <w:r>
-        <w:t>In der Entwicklung der Benutzeroberfläche der Ski-Service-App wurde die Model-View-</w:t>
-      </w:r>
-      <w:proofErr w:type="spellStart"/>
-      <w:r>
-        <w:t>ViewModel</w:t>
-      </w:r>
-      <w:proofErr w:type="spellEnd"/>
-      <w:r>
-        <w:t xml:space="preserve"> (MVVM) Architektur implementiert, um eine klare Trennung von Logik und Darstellung zu gewährleisten. Diese Entscheidung unterstützt eine modulare und wartbare Codebasis, die für die Skalierbarkeit und Wartung der App entscheidend ist.</w:t>
+        <w:t xml:space="preserve"> ist somit zentral für die Sicherheit und Benutzerfreundlichkeit der App.</w:t>
       </w:r>
     </w:p>
     <w:p>
@@ -9040,319 +9480,29 @@
           <w:bCs/>
         </w:rPr>
       </w:pPr>
+      <w:proofErr w:type="spellStart"/>
       <w:r>
         <w:rPr>
           <w:b/>
           <w:bCs/>
         </w:rPr>
-        <w:t>MVVM für Pages</w:t>
-      </w:r>
-    </w:p>
-    <w:p>
-      <w:r>
-        <w:t xml:space="preserve">Die MVVM-Architektur wurde speziell für die Seiten (Pages) der App umgesetzt. Jede Seite hat ein zugehöriges </w:t>
-      </w:r>
-      <w:proofErr w:type="spellStart"/>
-      <w:r>
-        <w:t>ViewModel</w:t>
-      </w:r>
-      <w:proofErr w:type="spellEnd"/>
-      <w:r>
-        <w:t xml:space="preserve">, das die Datenlogik und Interaktionen handhabt. Die Views binden sich an diese </w:t>
-      </w:r>
-      <w:proofErr w:type="spellStart"/>
-      <w:r>
-        <w:t>ViewModels</w:t>
-      </w:r>
-      <w:proofErr w:type="spellEnd"/>
-      <w:r>
-        <w:t>, wodurch eine klare Trennung der Benutzeroberflächenlogik und der Geschäftslogik erreicht wird. Dies erleichtert das Testen und die Wiederverwendung von Code und ermöglicht ein reaktives Design, bei dem sich die Benutzeroberfläche dynamisch an die zugrunde liegenden Daten anpasst.</w:t>
-      </w:r>
-    </w:p>
-    <w:p>
-      <w:pPr>
+        <w:t>SettingsM</w:t>
+      </w:r>
+      <w:r>
         <w:rPr>
           <w:b/>
           <w:bCs/>
         </w:rPr>
-      </w:pPr>
+        <w:t>anager</w:t>
+      </w:r>
+      <w:proofErr w:type="spellEnd"/>
       <w:r>
         <w:rPr>
           <w:b/>
           <w:bCs/>
         </w:rPr>
-        <w:t>Code-Behind für Components</w:t>
-      </w:r>
-    </w:p>
-    <w:p>
-      <w:r>
-        <w:t>Für kleinere Komponenten und Dialoge ha</w:t>
-      </w:r>
-      <w:r>
-        <w:t>ben wir uns</w:t>
-      </w:r>
-      <w:r>
-        <w:t xml:space="preserve"> entschieden, die traditionelle Code-Behind-Technik zu verwenden. Dieser Ansatz wurde gewählt, um die Komplexität zu reduzieren und die Entwicklungsgeschwindigkeit für kleinere, weniger komplexe Teile der Benutzeroberfläche zu erhöhen. Obwohl diese Komponenten nicht die MVVM-Architektur nutzen, sind sie dennoch so gestaltet, dass sie gut mit den MVVM-Teilen der App interagieren und eine konsistente Benutzererfahrung bieten.</w:t>
-      </w:r>
-    </w:p>
-    <w:p>
-      <w:pPr>
-        <w:pStyle w:val="berschrift3"/>
-      </w:pPr>
-      <w:bookmarkStart w:id="41" w:name="_Toc155350443"/>
-      <w:r>
-        <w:t>Design und Implementierung</w:t>
-      </w:r>
-      <w:bookmarkEnd w:id="41"/>
-    </w:p>
-    <w:p>
-      <w:r>
-        <w:rPr>
-          <w:b/>
-          <w:bCs/>
-        </w:rPr>
-        <w:t>Benutzerzentriertes Design</w:t>
-      </w:r>
-      <w:r>
-        <w:rPr>
-          <w:b/>
-          <w:bCs/>
-        </w:rPr>
         <w:br/>
       </w:r>
-      <w:r>
-        <w:t>Das Design der Benutzeroberfläche wurde mit einem Fokus auf Benutzerfreundlichkeit und Effizienz entwickelt. Besonderes Augenmerk wurde auf die Minimierung der erforderlichen Interaktionen (Tipp-Eingaben und Mausklicks) gelegt, um die Bedienung auch mit Handschuhen praktikabel zu machen.</w:t>
-      </w:r>
-      <w:r>
-        <w:br/>
-      </w:r>
-      <w:r>
-        <w:rPr>
-          <w:b/>
-          <w:bCs/>
-        </w:rPr>
-        <w:t>MAUI Framework</w:t>
-      </w:r>
-      <w:r>
-        <w:rPr>
-          <w:b/>
-          <w:bCs/>
-        </w:rPr>
-        <w:br/>
-      </w:r>
-      <w:r>
-        <w:t>Die App wurde unter Verwendung des .NET MAUI Frameworks entwickelt, das eine plattformübergreifende Entwicklung von Benutzeroberflächen ermöglicht. Dies erleichterte die konsistente Darstellung und Funktionalität der App über verschiedene Geräte hinweg.</w:t>
-      </w:r>
-    </w:p>
-    <w:p>
-      <w:r>
-        <w:br w:type="page"/>
-      </w:r>
-    </w:p>
-    <w:p>
-      <w:pPr>
-        <w:pStyle w:val="berschrift3"/>
-      </w:pPr>
-      <w:bookmarkStart w:id="42" w:name="_Toc155350444"/>
-      <w:r>
-        <w:lastRenderedPageBreak/>
-        <w:t>Komponenten und Layout</w:t>
-      </w:r>
-      <w:bookmarkEnd w:id="42"/>
-    </w:p>
-    <w:p>
-      <w:r>
-        <w:rPr>
-          <w:b/>
-          <w:bCs/>
-        </w:rPr>
-        <w:t>Seiten und Navigation</w:t>
-      </w:r>
-      <w:r>
-        <w:br/>
-        <w:t>Die App besteht aus mehreren Seiten, die verschiedene Funktionen und Informationen darstellen, wie das Dashboard, die Auftragsliste und die Detailansichten. Die Navigation zwischen diesen Seiten ist intuitiv gestaltet, mit einer klaren Struktur und (fast) fliessenden Übergängen.</w:t>
-      </w:r>
-      <w:r>
-        <w:br/>
-      </w:r>
-      <w:r>
-        <w:rPr>
-          <w:b/>
-          <w:bCs/>
-        </w:rPr>
-        <w:t>Interaktive Elemente</w:t>
-      </w:r>
-      <w:r>
-        <w:br/>
-      </w:r>
-      <w:r>
-        <w:t>Interaktive Elemente wie Buttons, Listen und Formulare wurden so gestaltet, dass sie leicht zu verstehen und zu bedienen sind. Die Größe und Abstände der Elemente berücksichtigen die Nutzung mit Handschuhen.</w:t>
-      </w:r>
-    </w:p>
-    <w:p>
-      <w:pPr>
-        <w:pStyle w:val="berschrift3"/>
-      </w:pPr>
-      <w:bookmarkStart w:id="43" w:name="_Toc155350445"/>
-      <w:r>
-        <w:t>Anpassung und Stil</w:t>
-      </w:r>
-      <w:bookmarkEnd w:id="43"/>
-    </w:p>
-    <w:p>
-      <w:r>
-        <w:rPr>
-          <w:b/>
-          <w:bCs/>
-        </w:rPr>
-        <w:t>Responsive Design</w:t>
-      </w:r>
-      <w:r>
-        <w:br/>
-      </w:r>
-      <w:r>
-        <w:t xml:space="preserve">Das Layout passt sich flexibel an verschiedene Bildschirmgrößen und Orientierungen an, um eine optimale Darstellung auf Tablets, </w:t>
-      </w:r>
-      <w:proofErr w:type="spellStart"/>
-      <w:r>
-        <w:t>Surfaces</w:t>
-      </w:r>
-      <w:proofErr w:type="spellEnd"/>
-      <w:r>
-        <w:t xml:space="preserve"> und Handys zu gewährleisten.</w:t>
-      </w:r>
-      <w:r>
-        <w:br/>
-      </w:r>
-      <w:r>
-        <w:rPr>
-          <w:b/>
-          <w:bCs/>
-        </w:rPr>
-        <w:t>Stil und Thema</w:t>
-      </w:r>
-      <w:r>
-        <w:br/>
-      </w:r>
-      <w:r>
-        <w:t xml:space="preserve">Die visuelle Gestaltung folgt einem konsistenten Thema, das die Markenidentität </w:t>
-      </w:r>
-      <w:r>
-        <w:t xml:space="preserve">von Jetstream </w:t>
-      </w:r>
-      <w:r>
-        <w:t>widerspiegelt. Farben, Schriftarten und Icons wurden sorgfältig ausgewählt, um eine angenehme und klare Benutzeroberfläche zu schaffen.</w:t>
-      </w:r>
-    </w:p>
-    <w:p>
-      <w:pPr>
-        <w:pStyle w:val="berschrift3"/>
-      </w:pPr>
-      <w:bookmarkStart w:id="44" w:name="_Toc155350446"/>
-      <w:r>
-        <w:t>Multi-Lingual Support</w:t>
-      </w:r>
-      <w:bookmarkEnd w:id="44"/>
-    </w:p>
-    <w:p>
-      <w:r>
-        <w:t>Die Benutzeroberfläche der Ski-Service-App wurde mit umfangreichem Multi-Lingual Support entwickelt, um eine breite, weltweite Nutzerbasis anzusprechen. Durch die Integration von Sprachressourcen in .</w:t>
-      </w:r>
-      <w:proofErr w:type="spellStart"/>
-      <w:r>
-        <w:t>resx</w:t>
-      </w:r>
-      <w:proofErr w:type="spellEnd"/>
-      <w:r>
-        <w:t>-Dateien bietet die App lokalisierte Texte für UI-Elemente wie Menüs, Dialoge und Anweisungen in verschiedenen Sprachen, darunter Englisch, Spanisch, Französisch und Deutsch. Dies verbessert die Zugänglichkeit und Benutzerfreundlichkeit erheblich, indem Benutzer die App in ihrer bevorzugten Sprache nutzen können.</w:t>
-      </w:r>
-    </w:p>
-    <w:p>
-      <w:pPr>
-        <w:pStyle w:val="berschrift3"/>
-      </w:pPr>
-      <w:bookmarkStart w:id="45" w:name="_Toc155350447"/>
-      <w:r>
-        <w:t>Schlüsselkomponenten</w:t>
-      </w:r>
-      <w:bookmarkEnd w:id="45"/>
-    </w:p>
-    <w:p>
-      <w:r>
-        <w:t>In der Entwicklung der Benutzeroberfläche der Ski-Service-App wurden spezielle Schlüsselkomponenten implementiert, um die Verwaltung und Darstellung von Aufträgen zu optimieren und zu vereinfachen.</w:t>
-      </w:r>
-    </w:p>
-    <w:p>
-      <w:pPr>
-        <w:rPr>
-          <w:b/>
-          <w:bCs/>
-        </w:rPr>
-      </w:pPr>
-      <w:proofErr w:type="spellStart"/>
-      <w:r>
-        <w:rPr>
-          <w:b/>
-          <w:bCs/>
-        </w:rPr>
-        <w:t>AuthManager</w:t>
-      </w:r>
-      <w:proofErr w:type="spellEnd"/>
-    </w:p>
-    <w:p>
-      <w:r>
-        <w:t xml:space="preserve">Der </w:t>
-      </w:r>
-      <w:proofErr w:type="spellStart"/>
-      <w:r>
-        <w:rPr>
-          <w:i/>
-          <w:iCs/>
-        </w:rPr>
-        <w:t>AuthManager</w:t>
-      </w:r>
-      <w:proofErr w:type="spellEnd"/>
-      <w:r>
-        <w:t xml:space="preserve"> ist für die Handhabung der Authentifizierung zuständig. Er ermöglicht das Einloggen und Ausloggen von Benutzern, verwaltet den Zugriff auf Benutzerdaten wie Tokens und Benutzer-IDs und signalisiert Änderungen im Anmeldestatus durch Events. Dies gewährleistet eine sichere und reibungslose Benutzererfahrung, indem er sicherstellt, dass nur autorisierte Benutzer Zugriff auf bestimmte Funktionen und Daten haben. Der </w:t>
-      </w:r>
-      <w:proofErr w:type="spellStart"/>
-      <w:r>
-        <w:rPr>
-          <w:i/>
-          <w:iCs/>
-        </w:rPr>
-        <w:t>AuthManager</w:t>
-      </w:r>
-      <w:proofErr w:type="spellEnd"/>
-      <w:r>
-        <w:t xml:space="preserve"> ist somit zentral für die Sicherheit und Benutzerfreundlichkeit der App.</w:t>
-      </w:r>
-    </w:p>
-    <w:p>
-      <w:pPr>
-        <w:rPr>
-          <w:b/>
-          <w:bCs/>
-        </w:rPr>
-      </w:pPr>
-      <w:proofErr w:type="spellStart"/>
-      <w:r>
-        <w:rPr>
-          <w:b/>
-          <w:bCs/>
-        </w:rPr>
-        <w:t>SettingsM</w:t>
-      </w:r>
-      <w:r>
-        <w:rPr>
-          <w:b/>
-          <w:bCs/>
-        </w:rPr>
-        <w:t>anager</w:t>
-      </w:r>
-      <w:proofErr w:type="spellEnd"/>
-    </w:p>
-    <w:p>
       <w:r>
         <w:t xml:space="preserve">Der </w:t>
       </w:r>
@@ -9438,8 +9588,14 @@
         </w:rPr>
         <w:t xml:space="preserve"> Wrapper Type</w:t>
       </w:r>
-    </w:p>
-    <w:p>
+      <w:r>
+        <w:rPr>
+          <w:b/>
+          <w:bCs/>
+          <w:lang w:val="en-GB"/>
+        </w:rPr>
+        <w:br/>
+      </w:r>
       <w:r>
         <w:t xml:space="preserve">Die </w:t>
       </w:r>
@@ -9526,8 +9682,13 @@
         </w:rPr>
         <w:t xml:space="preserve"> als Datenklasse</w:t>
       </w:r>
-    </w:p>
-    <w:p>
+      <w:r>
+        <w:rPr>
+          <w:b/>
+          <w:bCs/>
+        </w:rPr>
+        <w:br/>
+      </w:r>
       <w:r>
         <w:t xml:space="preserve">Das </w:t>
       </w:r>
@@ -9584,8 +9745,13 @@
         <w:t>OrderList</w:t>
       </w:r>
       <w:proofErr w:type="spellEnd"/>
-    </w:p>
-    <w:p>
+      <w:r>
+        <w:rPr>
+          <w:b/>
+          <w:bCs/>
+        </w:rPr>
+        <w:br/>
+      </w:r>
       <w:r>
         <w:t xml:space="preserve">Die </w:t>
       </w:r>
@@ -9674,8 +9840,13 @@
         <w:t>Localization</w:t>
       </w:r>
       <w:proofErr w:type="spellEnd"/>
-    </w:p>
-    <w:p>
+      <w:r>
+        <w:rPr>
+          <w:b/>
+          <w:bCs/>
+        </w:rPr>
+        <w:br/>
+      </w:r>
       <w:r>
         <w:t xml:space="preserve">Die Lokalisierung ist ein wesentlicher Aspekt der Benutzeroberfläche, um Multi-Lingual Support zu bieten. Die </w:t>
       </w:r>
@@ -9716,8 +9887,13 @@
         <w:t>DialogPage</w:t>
       </w:r>
       <w:proofErr w:type="spellEnd"/>
-    </w:p>
-    <w:p>
+      <w:r>
+        <w:rPr>
+          <w:b/>
+          <w:bCs/>
+        </w:rPr>
+        <w:br/>
+      </w:r>
       <w:r>
         <w:t xml:space="preserve">Die </w:t>
       </w:r>
@@ -9760,8 +9936,13 @@
         </w:rPr>
         <w:t>Dialog Manager</w:t>
       </w:r>
-    </w:p>
-    <w:p>
+      <w:r>
+        <w:rPr>
+          <w:b/>
+          <w:bCs/>
+        </w:rPr>
+        <w:br/>
+      </w:r>
       <w:r>
         <w:t>Anstelle eines Dienstes verwendet die App statische Funktionen, um Dialoge zu verwalten. Diese Funktionen ermöglichen es, Dialoge dynamisch zu erstellen, anzuzeigen und zu schließen. Der Dialogmanager kümmert sich um die Logik, die notwendig ist, um sicherzustellen, dass Dialoge korrekt in der Benutzeroberfläche dargestellt werden und dass Benutzeraktionen angemessen behandelt werden. Dieser Ansatz ermöglicht eine zentrale Steuerung und Verwaltung aller Dialoge in der App.</w:t>
       </w:r>
@@ -9773,11 +9954,143 @@
     </w:p>
     <w:p>
       <w:pPr>
+        <w:pStyle w:val="berschrift2"/>
+      </w:pPr>
+      <w:r>
+        <w:lastRenderedPageBreak/>
+        <w:t>Entwicklung der nötigen Tests</w:t>
+      </w:r>
+    </w:p>
+    <w:p>
+      <w:r>
+        <w:t>In der Entwicklungsphase des MAUI-Projekts wurde ein besonderes Augenmerk auf das Testen gelegt. Ursprünglich war geplant, sowohl Unit- als auch UI-Tests zu implementieren. Im Laufe der Entwicklung stellte sich jedoch heraus, dass UI-Tests experimenteller und weniger verlässlich waren als erwartet. Daher entschied</w:t>
+      </w:r>
+      <w:r>
+        <w:t>en</w:t>
+      </w:r>
+      <w:r>
+        <w:t xml:space="preserve"> </w:t>
+      </w:r>
+      <w:r>
+        <w:t>wir</w:t>
+      </w:r>
+      <w:r>
+        <w:t>, auf bewährte und offizielle Methoden zurückzugreifen und eine Kombination aus Unit- und Integrationstests zu schreiben.</w:t>
+      </w:r>
+    </w:p>
+    <w:p>
+      <w:r>
+        <w:rPr>
+          <w:b/>
+          <w:bCs/>
+        </w:rPr>
+        <w:t>Unit-Tests</w:t>
+      </w:r>
+      <w:r>
+        <w:br/>
+      </w:r>
+      <w:proofErr w:type="spellStart"/>
+      <w:r>
+        <w:t>Unit-Tests</w:t>
+      </w:r>
+      <w:proofErr w:type="spellEnd"/>
+      <w:r>
+        <w:t xml:space="preserve"> wurden für einzelne Komponenten und Funktionen der App geschrieben, um sicherzustellen, dass diese wie erwartet funktionieren. Diese Tests sind isoliert und fokussieren sich auf die kleinste testbare Einheit der Anwendung. Beispiele für Unit-Tests im Repository sind </w:t>
+      </w:r>
+      <w:proofErr w:type="spellStart"/>
+      <w:r>
+        <w:t>AuthManagerTests</w:t>
+      </w:r>
+      <w:proofErr w:type="spellEnd"/>
+      <w:r>
+        <w:t xml:space="preserve"> und </w:t>
+      </w:r>
+      <w:proofErr w:type="spellStart"/>
+      <w:r>
+        <w:rPr>
+          <w:i/>
+          <w:iCs/>
+        </w:rPr>
+        <w:t>HttpResponseTests</w:t>
+      </w:r>
+      <w:proofErr w:type="spellEnd"/>
+      <w:r>
+        <w:t>.</w:t>
+      </w:r>
+    </w:p>
+    <w:p>
+      <w:pPr>
+        <w:rPr>
+          <w:i/>
+          <w:iCs/>
+        </w:rPr>
+      </w:pPr>
+      <w:r>
+        <w:rPr>
+          <w:b/>
+          <w:bCs/>
+        </w:rPr>
+        <w:t>Integrationstests</w:t>
+      </w:r>
+      <w:r>
+        <w:rPr>
+          <w:b/>
+          <w:bCs/>
+        </w:rPr>
+        <w:br/>
+      </w:r>
+      <w:r>
+        <w:t xml:space="preserve">Integrationstests wurden implementiert, um die Zusammenarbeit zwischen verschiedenen Teilen der Anwendung zu überprüfen. Diese Tests sind besonders wertvoll, um sicherzustellen, dass die Integration von verschiedenen Services und Komponenten reibungslos funktioniert. Beispiele für Integrationstests im Repository sind </w:t>
+      </w:r>
+      <w:proofErr w:type="spellStart"/>
+      <w:r>
+        <w:rPr>
+          <w:i/>
+          <w:iCs/>
+        </w:rPr>
+        <w:t>AppLoginViewModelTests</w:t>
+      </w:r>
+      <w:proofErr w:type="spellEnd"/>
+      <w:r>
+        <w:t xml:space="preserve">, </w:t>
+      </w:r>
+      <w:proofErr w:type="spellStart"/>
+      <w:r>
+        <w:rPr>
+          <w:i/>
+          <w:iCs/>
+        </w:rPr>
+        <w:t>AppShellViewModelTests</w:t>
+      </w:r>
+      <w:proofErr w:type="spellEnd"/>
+      <w:r>
+        <w:t xml:space="preserve"> und </w:t>
+      </w:r>
+      <w:proofErr w:type="spellStart"/>
+      <w:r>
+        <w:rPr>
+          <w:i/>
+          <w:iCs/>
+        </w:rPr>
+        <w:t>OrderDetailViewModelTests</w:t>
+      </w:r>
+      <w:proofErr w:type="spellEnd"/>
+      <w:r>
+        <w:rPr>
+          <w:i/>
+          <w:iCs/>
+        </w:rPr>
+        <w:t>.</w:t>
+      </w:r>
+    </w:p>
+    <w:p>
+      <w:r>
+        <w:br w:type="page"/>
+      </w:r>
+    </w:p>
+    <w:p>
+      <w:pPr>
         <w:pStyle w:val="berschrift1"/>
-        <w:rPr>
-          <w:sz w:val="26"/>
-          <w:szCs w:val="26"/>
-        </w:rPr>
       </w:pPr>
       <w:bookmarkStart w:id="46" w:name="_Toc155350448"/>
       <w:r>
@@ -9788,10 +10101,337 @@
     </w:p>
     <w:p>
       <w:pPr>
+        <w:pStyle w:val="berschrift2"/>
+      </w:pPr>
+      <w:r>
+        <w:t>Test-Strategie ausführen</w:t>
+      </w:r>
+    </w:p>
+    <w:p>
+      <w:r>
+        <w:t>In dieser Phase des Projekts lag der Fokus auf der Durchführung und Dokumentation von Tests, um die Funktionalität und Zuverlässigkeit der entwickelten API sicherzustellen. Die Teststrategie umfasste sowohl Unit Tests als auch grundlegende Integrationstests.</w:t>
+      </w:r>
+    </w:p>
+    <w:p>
+      <w:r>
+        <w:rPr>
+          <w:b/>
+          <w:bCs/>
+        </w:rPr>
+        <w:t>Unit-Tests</w:t>
+      </w:r>
+      <w:r>
+        <w:br/>
+      </w:r>
+      <w:r>
+        <w:t xml:space="preserve">Die Unit Tests zielten darauf ab, die Funktionalität der einzelnen Komponenten isoliert zu überprüfen. Dies beinhaltete die Validierung der Kernfunktionalitäten, das korrekte Handling von Eingabeparametern und die angemessene Reaktion auf verschiedene </w:t>
+      </w:r>
+      <w:r>
+        <w:t>Instanziierung</w:t>
+      </w:r>
+      <w:r>
+        <w:t>-/Aufruf-möglichkeiten</w:t>
+      </w:r>
+      <w:r>
+        <w:t>.</w:t>
+      </w:r>
+    </w:p>
+    <w:p>
+      <w:r>
+        <w:t>Die Ergebnisse der Unit Tests wurden in Visual Studio dokumentiert und sind im beigefügten Testbericht detailliert aufgeführt. Sie zeigen eine hohe Abdeckung und erfolgreiche Validierung der-Komponenten.</w:t>
+      </w:r>
+      <w:r>
+        <w:t xml:space="preserve"> </w:t>
+      </w:r>
+    </w:p>
+    <w:p>
+      <w:r>
+        <w:t xml:space="preserve">Ort: </w:t>
+      </w:r>
+      <w:proofErr w:type="spellStart"/>
+      <w:r>
+        <w:t>files</w:t>
+      </w:r>
+      <w:proofErr w:type="spellEnd"/>
+      <w:r>
+        <w:t>/</w:t>
+      </w:r>
+      <w:r>
+        <w:t>Berichte</w:t>
+      </w:r>
+      <w:r>
+        <w:t>/</w:t>
+      </w:r>
+      <w:proofErr w:type="spellStart"/>
+      <w:r>
+        <w:t>test_results.trx</w:t>
+      </w:r>
+      <w:proofErr w:type="spellEnd"/>
+    </w:p>
+    <w:p>
+      <w:r>
+        <w:rPr>
+          <w:b/>
+          <w:bCs/>
+        </w:rPr>
+        <w:t>Integrationstests</w:t>
+      </w:r>
+      <w:r>
+        <w:rPr>
+          <w:b/>
+          <w:bCs/>
+        </w:rPr>
+        <w:br/>
+      </w:r>
+      <w:r>
+        <w:t xml:space="preserve">Die Integrationstests dienten dazu die Zusammenarbeit zwischen verschiedenen Komponenten der Anwendung zu überprüfen und sicherzustellen. In diesem Fall mit speziellem Fokus auf die Integration des </w:t>
+      </w:r>
+      <w:proofErr w:type="spellStart"/>
+      <w:r>
+        <w:t>Backends</w:t>
+      </w:r>
+      <w:proofErr w:type="spellEnd"/>
+      <w:r>
+        <w:t xml:space="preserve"> in das Frontend.</w:t>
+      </w:r>
+    </w:p>
+    <w:p>
+      <w:r>
+        <w:t xml:space="preserve">Die Integrationstests werden mithilfe einer </w:t>
+      </w:r>
+      <w:proofErr w:type="spellStart"/>
+      <w:r>
+        <w:t>CollectionFixture</w:t>
+      </w:r>
+      <w:proofErr w:type="spellEnd"/>
+      <w:r>
+        <w:t xml:space="preserve"> «Gruppiert» was dafür sorgt, das Docker am Anfang gestartet und am Ende wieder beendet wird.</w:t>
+      </w:r>
+    </w:p>
+    <w:p>
+      <w:r>
+        <w:t xml:space="preserve">Ort: </w:t>
+      </w:r>
+      <w:proofErr w:type="spellStart"/>
+      <w:r>
+        <w:t>files</w:t>
+      </w:r>
+      <w:proofErr w:type="spellEnd"/>
+      <w:r>
+        <w:t>/</w:t>
+      </w:r>
+      <w:r>
+        <w:t>Berichte</w:t>
+      </w:r>
+      <w:r>
+        <w:t>/</w:t>
+      </w:r>
+      <w:proofErr w:type="spellStart"/>
+      <w:r>
+        <w:t>test_results.trx</w:t>
+      </w:r>
+      <w:proofErr w:type="spellEnd"/>
+    </w:p>
+    <w:p>
+      <w:r>
+        <w:rPr>
+          <w:b/>
+          <w:bCs/>
+        </w:rPr>
+        <w:t>Testbericht</w:t>
+      </w:r>
+      <w:r>
+        <w:rPr>
+          <w:b/>
+          <w:bCs/>
+        </w:rPr>
+        <w:br/>
+      </w:r>
+      <w:r>
+        <w:t>Die Testergebnisse wurden sorgfältig dokumentiert und sind im angehängten Testbericht einsehbar. Dieser Bericht enthält detaillierte Informationen über die durchgeführten Tests, einschließlich der Testfälle, der erzielten Ergebnisse und der festgestellten Probleme.</w:t>
+      </w:r>
+    </w:p>
+    <w:p>
+      <w:r>
+        <w:br w:type="page"/>
+      </w:r>
+    </w:p>
+    <w:p>
+      <w:pPr>
+        <w:pStyle w:val="berschrift2"/>
+      </w:pPr>
+      <w:r>
+        <w:lastRenderedPageBreak/>
+        <w:t>Anforderungen mit dem Produkt abgleichen</w:t>
+      </w:r>
+    </w:p>
+    <w:p>
+      <w:r>
+        <w:t>Bei der eingehenden Überprüfung des Ski-Service-Management-Projekts, konnte</w:t>
+      </w:r>
+      <w:r>
+        <w:t xml:space="preserve">n wir </w:t>
+      </w:r>
+      <w:r>
+        <w:t>feststellen, dass alle vorgegebenen Anforderungen mit großer Sorgfalt und technischem Verständnis umgesetzt wurden. Die Anwendung präsentiert sich als ein robustes System, das eine Vielzahl von Funktionen und eine benutzerfreundliche Oberfläche bietet.</w:t>
+      </w:r>
+    </w:p>
+    <w:p>
+      <w:r>
+        <w:rPr>
+          <w:b/>
+          <w:bCs/>
+        </w:rPr>
+        <w:t>Login und Authentifizierung (A1, AO4)</w:t>
+      </w:r>
+      <w:r>
+        <w:rPr>
+          <w:b/>
+          <w:bCs/>
+        </w:rPr>
+        <w:br/>
+      </w:r>
+      <w:r>
+        <w:t>Ein sicherer Login-Dialog wurde implementiert, der die Mitarbeiter mit einer Passwortauthentifizierung autorisiert. Besondere Merkmale wie das Sperren des Zugangs nach mehreren Fehlversuchen tragen zur Sicherheit bei.</w:t>
+      </w:r>
+    </w:p>
+    <w:p>
+      <w:r>
+        <w:rPr>
+          <w:b/>
+          <w:bCs/>
+        </w:rPr>
+        <w:t>Benutzer- und Auftragsmanagement (A5, A6, AO5)</w:t>
+      </w:r>
+      <w:r>
+        <w:rPr>
+          <w:b/>
+          <w:bCs/>
+        </w:rPr>
+        <w:br/>
+      </w:r>
+      <w:r>
+        <w:t>Die App ermöglicht es den Mitarbeitern, Aufträge effektiv zu verwalten. Sie können Änderungen am Status vornehmen</w:t>
+      </w:r>
+      <w:r>
+        <w:t xml:space="preserve"> und </w:t>
+      </w:r>
+      <w:r>
+        <w:t>Aufträge detailliert betrachten und bearbeiten</w:t>
+      </w:r>
+      <w:r>
+        <w:t>.</w:t>
+      </w:r>
+      <w:r>
+        <w:t xml:space="preserve"> Durch die Verwendung des MVVM-Designmusters wird eine klare Trennung von Präsentation und Logik erreicht, was die Wartung und Erweiterbarkeit </w:t>
+      </w:r>
+      <w:proofErr w:type="gramStart"/>
+      <w:r>
+        <w:t>verbessert</w:t>
+      </w:r>
+      <w:proofErr w:type="gramEnd"/>
+      <w:r>
+        <w:t>.</w:t>
+      </w:r>
+    </w:p>
+    <w:p>
+      <w:r>
+        <w:rPr>
+          <w:b/>
+          <w:bCs/>
+        </w:rPr>
+        <w:t>Benutzer- und Auftragsverwaltung (A2, A3, A4, A5, AO2, AO5, AO6, AO7)</w:t>
+      </w:r>
+      <w:r>
+        <w:br/>
+      </w:r>
+      <w:r>
+        <w:t>Die Applikation verwaltet effektiv die Serviceaufträge und Benutzerinformationen. Mitarbeiter können Aufträge anlegen, bearbeiten, filtern</w:t>
+      </w:r>
+      <w:r>
+        <w:t xml:space="preserve"> </w:t>
+      </w:r>
+      <w:r>
+        <w:t>und ihren Status ändern. Die Integration personalisierter Listen und Kommentarfunktionen erweitert die Interaktivität und Funktionalität der App.</w:t>
+      </w:r>
+    </w:p>
+    <w:p>
+      <w:r>
+        <w:rPr>
+          <w:b/>
+          <w:bCs/>
+        </w:rPr>
+        <w:t>Darstellung und Navigation (A8, AO1)</w:t>
+      </w:r>
+      <w:r>
+        <w:br/>
+      </w:r>
+      <w:r>
+        <w:t>Mit dem Einsatz des MVVM-Design-Musters und der MAUI-Framework-Features bietet die Anwendung eine intuitive und aufgabenangemessene Benutzerführung. Dashboards und Statistiken liefern einen schnellen Überblick und fördern die Benutzererfahrung.</w:t>
+      </w:r>
+    </w:p>
+    <w:p>
+      <w:r>
+        <w:rPr>
+          <w:b/>
+          <w:bCs/>
+        </w:rPr>
+        <w:t>Erweiterte Funktionalitäten und Sicherheit (A7, AO3, AO8)</w:t>
+      </w:r>
+      <w:r>
+        <w:rPr>
+          <w:b/>
+          <w:bCs/>
+        </w:rPr>
+        <w:br/>
+      </w:r>
+      <w:r>
+        <w:t xml:space="preserve">Durch die Nutzung von </w:t>
+      </w:r>
+      <w:proofErr w:type="spellStart"/>
+      <w:r>
+        <w:t>RESTful</w:t>
+      </w:r>
+      <w:proofErr w:type="spellEnd"/>
+      <w:r>
+        <w:t xml:space="preserve"> APIs und robusten Backend-Services ermöglicht die Anwendung einen reibungslosen Datenaustausch und eine flexible Datenverwaltung. Die Implementierung von "Soft </w:t>
+      </w:r>
+      <w:proofErr w:type="spellStart"/>
+      <w:r>
+        <w:t>Deletes</w:t>
+      </w:r>
+      <w:proofErr w:type="spellEnd"/>
+      <w:r>
+        <w:t>" bei Aufträgen gewährleistet Datenintegrität und eine nachvollziehbare Historie.</w:t>
+      </w:r>
+    </w:p>
+    <w:p>
+      <w:r>
+        <w:rPr>
+          <w:b/>
+          <w:bCs/>
+        </w:rPr>
+        <w:t>Normen und Dokumentation (A9, A10)</w:t>
+      </w:r>
+      <w:r>
+        <w:br/>
+      </w:r>
+      <w:r>
+        <w:t>Die Einhaltung von Design- und Entwicklungsstandards wie EN ISO 9241-110 sowie eine umfassende Dokumentation des Projekts nach dem IPERKA-Modell stellen sicher, dass die Anwendung nicht nur funktional, sondern auch methodisch und in der Dokumentation erstklassig ist.</w:t>
+      </w:r>
+    </w:p>
+    <w:p>
+      <w:r>
+        <w:br w:type="page"/>
+      </w:r>
+    </w:p>
+    <w:p>
+      <w:pPr>
         <w:pStyle w:val="berschrift1"/>
       </w:pPr>
       <w:bookmarkStart w:id="47" w:name="_Toc155350449"/>
       <w:r>
+        <w:lastRenderedPageBreak/>
         <w:t>Auswerten</w:t>
       </w:r>
       <w:bookmarkEnd w:id="47"/>
@@ -9815,12 +10455,1080 @@
     <w:p>
       <w:pPr>
         <w:pStyle w:val="berschrift2"/>
-      </w:pPr>
-      <w:bookmarkStart w:id="49" w:name="_Toc155350451"/>
+        <w:rPr>
+          <w:noProof/>
+        </w:rPr>
+      </w:pPr>
+      <w:bookmarkStart w:id="49" w:name="_Toc155350454"/>
+      <w:r>
+        <w:rPr>
+          <w:noProof/>
+        </w:rPr>
+        <w:t>Verwendete NuGet Pakete</w:t>
+      </w:r>
+      <w:bookmarkEnd w:id="49"/>
+    </w:p>
+    <w:tbl>
+      <w:tblPr>
+        <w:tblStyle w:val="Tabellenraster"/>
+        <w:tblW w:w="0" w:type="auto"/>
+        <w:tblLook w:val="04A0" w:firstRow="1" w:lastRow="0" w:firstColumn="1" w:lastColumn="0" w:noHBand="0" w:noVBand="1"/>
+      </w:tblPr>
+      <w:tblGrid>
+        <w:gridCol w:w="7366"/>
+        <w:gridCol w:w="1696"/>
+      </w:tblGrid>
+      <w:tr>
+        <w:trPr>
+          <w:trHeight w:val="340"/>
+        </w:trPr>
+        <w:tc>
+          <w:tcPr>
+            <w:tcW w:w="7366" w:type="dxa"/>
+            <w:vAlign w:val="center"/>
+          </w:tcPr>
+          <w:p>
+            <w:pPr>
+              <w:rPr>
+                <w:b/>
+                <w:bCs/>
+              </w:rPr>
+            </w:pPr>
+            <w:r>
+              <w:rPr>
+                <w:b/>
+                <w:bCs/>
+              </w:rPr>
+              <w:t>Paket</w:t>
+            </w:r>
+          </w:p>
+        </w:tc>
+        <w:tc>
+          <w:tcPr>
+            <w:tcW w:w="1696" w:type="dxa"/>
+            <w:vAlign w:val="center"/>
+          </w:tcPr>
+          <w:p>
+            <w:pPr>
+              <w:rPr>
+                <w:b/>
+                <w:bCs/>
+              </w:rPr>
+            </w:pPr>
+            <w:r>
+              <w:rPr>
+                <w:b/>
+                <w:bCs/>
+              </w:rPr>
+              <w:t>Version</w:t>
+            </w:r>
+          </w:p>
+        </w:tc>
+      </w:tr>
+      <w:tr>
+        <w:trPr>
+          <w:trHeight w:val="340"/>
+        </w:trPr>
+        <w:tc>
+          <w:tcPr>
+            <w:tcW w:w="7366" w:type="dxa"/>
+            <w:vAlign w:val="center"/>
+          </w:tcPr>
+          <w:p>
+            <w:proofErr w:type="spellStart"/>
+            <w:r>
+              <w:t>CommunityToolkit.Maui</w:t>
+            </w:r>
+            <w:proofErr w:type="spellEnd"/>
+          </w:p>
+        </w:tc>
+        <w:tc>
+          <w:tcPr>
+            <w:tcW w:w="1696" w:type="dxa"/>
+            <w:vAlign w:val="center"/>
+          </w:tcPr>
+          <w:p>
+            <w:r>
+              <w:t>7.0.1</w:t>
+            </w:r>
+          </w:p>
+        </w:tc>
+      </w:tr>
+      <w:tr>
+        <w:trPr>
+          <w:trHeight w:val="340"/>
+        </w:trPr>
+        <w:tc>
+          <w:tcPr>
+            <w:tcW w:w="7366" w:type="dxa"/>
+            <w:vAlign w:val="center"/>
+          </w:tcPr>
+          <w:p>
+            <w:proofErr w:type="spellStart"/>
+            <w:r>
+              <w:t>Fody</w:t>
+            </w:r>
+            <w:proofErr w:type="spellEnd"/>
+          </w:p>
+        </w:tc>
+        <w:tc>
+          <w:tcPr>
+            <w:tcW w:w="1696" w:type="dxa"/>
+            <w:vAlign w:val="center"/>
+          </w:tcPr>
+          <w:p>
+            <w:r>
+              <w:t>6.8.0</w:t>
+            </w:r>
+          </w:p>
+        </w:tc>
+      </w:tr>
+      <w:tr>
+        <w:trPr>
+          <w:trHeight w:val="340"/>
+        </w:trPr>
+        <w:tc>
+          <w:tcPr>
+            <w:tcW w:w="7366" w:type="dxa"/>
+            <w:vAlign w:val="center"/>
+          </w:tcPr>
+          <w:p>
+            <w:proofErr w:type="spellStart"/>
+            <w:proofErr w:type="gramStart"/>
+            <w:r>
+              <w:t>Microsoft.Extensions.Logging.Debug</w:t>
+            </w:r>
+            <w:proofErr w:type="spellEnd"/>
+            <w:proofErr w:type="gramEnd"/>
+          </w:p>
+        </w:tc>
+        <w:tc>
+          <w:tcPr>
+            <w:tcW w:w="1696" w:type="dxa"/>
+            <w:vAlign w:val="center"/>
+          </w:tcPr>
+          <w:p>
+            <w:r>
+              <w:t>8.0.3</w:t>
+            </w:r>
+          </w:p>
+        </w:tc>
+      </w:tr>
+      <w:tr>
+        <w:trPr>
+          <w:trHeight w:val="340"/>
+        </w:trPr>
+        <w:tc>
+          <w:tcPr>
+            <w:tcW w:w="7366" w:type="dxa"/>
+            <w:vAlign w:val="center"/>
+          </w:tcPr>
+          <w:p>
+            <w:proofErr w:type="spellStart"/>
+            <w:proofErr w:type="gramStart"/>
+            <w:r>
+              <w:t>Microsoft.Maui.Controls</w:t>
+            </w:r>
+            <w:proofErr w:type="spellEnd"/>
+            <w:proofErr w:type="gramEnd"/>
+          </w:p>
+        </w:tc>
+        <w:tc>
+          <w:tcPr>
+            <w:tcW w:w="1696" w:type="dxa"/>
+            <w:vAlign w:val="center"/>
+          </w:tcPr>
+          <w:p>
+            <w:r>
+              <w:t>8.0.3</w:t>
+            </w:r>
+          </w:p>
+        </w:tc>
+      </w:tr>
+      <w:tr>
+        <w:trPr>
+          <w:trHeight w:val="340"/>
+        </w:trPr>
+        <w:tc>
+          <w:tcPr>
+            <w:tcW w:w="7366" w:type="dxa"/>
+            <w:vAlign w:val="center"/>
+          </w:tcPr>
+          <w:p>
+            <w:proofErr w:type="spellStart"/>
+            <w:proofErr w:type="gramStart"/>
+            <w:r>
+              <w:t>Microsoft.Maui.Controls.Compatibility</w:t>
+            </w:r>
+            <w:proofErr w:type="spellEnd"/>
+            <w:proofErr w:type="gramEnd"/>
+          </w:p>
+        </w:tc>
+        <w:tc>
+          <w:tcPr>
+            <w:tcW w:w="1696" w:type="dxa"/>
+            <w:vAlign w:val="center"/>
+          </w:tcPr>
+          <w:p>
+            <w:r>
+              <w:t>8.0.3</w:t>
+            </w:r>
+          </w:p>
+        </w:tc>
+      </w:tr>
+      <w:tr>
+        <w:trPr>
+          <w:trHeight w:val="340"/>
+        </w:trPr>
+        <w:tc>
+          <w:tcPr>
+            <w:tcW w:w="7366" w:type="dxa"/>
+            <w:vAlign w:val="center"/>
+          </w:tcPr>
+          <w:p>
+            <w:proofErr w:type="spellStart"/>
+            <w:r>
+              <w:t>Newtonsoft.Json</w:t>
+            </w:r>
+            <w:proofErr w:type="spellEnd"/>
+          </w:p>
+        </w:tc>
+        <w:tc>
+          <w:tcPr>
+            <w:tcW w:w="1696" w:type="dxa"/>
+            <w:vAlign w:val="center"/>
+          </w:tcPr>
+          <w:p>
+            <w:r>
+              <w:t>13.0.3</w:t>
+            </w:r>
+          </w:p>
+        </w:tc>
+      </w:tr>
+      <w:tr>
+        <w:trPr>
+          <w:trHeight w:val="340"/>
+        </w:trPr>
+        <w:tc>
+          <w:tcPr>
+            <w:tcW w:w="7366" w:type="dxa"/>
+            <w:vAlign w:val="center"/>
+          </w:tcPr>
+          <w:p>
+            <w:proofErr w:type="spellStart"/>
+            <w:r>
+              <w:t>PropertyChanged.Fody</w:t>
+            </w:r>
+            <w:proofErr w:type="spellEnd"/>
+          </w:p>
+        </w:tc>
+        <w:tc>
+          <w:tcPr>
+            <w:tcW w:w="1696" w:type="dxa"/>
+            <w:vAlign w:val="center"/>
+          </w:tcPr>
+          <w:p>
+            <w:r>
+              <w:t>4.1.0</w:t>
+            </w:r>
+          </w:p>
+        </w:tc>
+      </w:tr>
+      <w:tr>
+        <w:trPr>
+          <w:trHeight w:val="340"/>
+        </w:trPr>
+        <w:tc>
+          <w:tcPr>
+            <w:tcW w:w="7366" w:type="dxa"/>
+            <w:vAlign w:val="center"/>
+          </w:tcPr>
+          <w:p>
+            <w:proofErr w:type="spellStart"/>
+            <w:r>
+              <w:t>SkiServiceModels</w:t>
+            </w:r>
+            <w:proofErr w:type="spellEnd"/>
+          </w:p>
+        </w:tc>
+        <w:tc>
+          <w:tcPr>
+            <w:tcW w:w="1696" w:type="dxa"/>
+            <w:vAlign w:val="center"/>
+          </w:tcPr>
+          <w:p>
+            <w:r>
+              <w:t>1.0.50</w:t>
+            </w:r>
+          </w:p>
+        </w:tc>
+      </w:tr>
+      <w:tr>
+        <w:trPr>
+          <w:trHeight w:val="340"/>
+        </w:trPr>
+        <w:tc>
+          <w:tcPr>
+            <w:tcW w:w="7366" w:type="dxa"/>
+            <w:vAlign w:val="center"/>
+          </w:tcPr>
+          <w:p>
+            <w:proofErr w:type="spellStart"/>
+            <w:r>
+              <w:t>Syncfusion.Licensing</w:t>
+            </w:r>
+            <w:proofErr w:type="spellEnd"/>
+          </w:p>
+        </w:tc>
+        <w:tc>
+          <w:tcPr>
+            <w:tcW w:w="1696" w:type="dxa"/>
+            <w:tcBorders>
+              <w:bottom w:val="single" w:sz="4" w:space="0" w:color="auto"/>
+            </w:tcBorders>
+            <w:vAlign w:val="center"/>
+          </w:tcPr>
+          <w:p>
+            <w:r>
+              <w:t>24.1.44</w:t>
+            </w:r>
+          </w:p>
+        </w:tc>
+      </w:tr>
+      <w:tr>
+        <w:trPr>
+          <w:trHeight w:val="340"/>
+        </w:trPr>
+        <w:tc>
+          <w:tcPr>
+            <w:tcW w:w="7366" w:type="dxa"/>
+            <w:vAlign w:val="center"/>
+          </w:tcPr>
+          <w:p>
+            <w:proofErr w:type="spellStart"/>
+            <w:proofErr w:type="gramStart"/>
+            <w:r>
+              <w:t>Syncfusion.Maui.Charts</w:t>
+            </w:r>
+            <w:proofErr w:type="spellEnd"/>
+            <w:proofErr w:type="gramEnd"/>
+          </w:p>
+        </w:tc>
+        <w:tc>
+          <w:tcPr>
+            <w:tcW w:w="1696" w:type="dxa"/>
+            <w:tcBorders>
+              <w:bottom w:val="single" w:sz="4" w:space="0" w:color="auto"/>
+            </w:tcBorders>
+            <w:vAlign w:val="center"/>
+          </w:tcPr>
+          <w:p>
+            <w:pPr>
+              <w:keepNext/>
+            </w:pPr>
+            <w:r>
+              <w:t>24.1.44</w:t>
+            </w:r>
+          </w:p>
+        </w:tc>
+      </w:tr>
+    </w:tbl>
+    <w:p>
+      <w:pPr>
+        <w:pStyle w:val="Beschriftung"/>
+      </w:pPr>
+      <w:r>
+        <w:fldChar w:fldCharType="begin"/>
+      </w:r>
+      <w:r>
+        <w:instrText xml:space="preserve"> SEQ Tabelle \* ARABIC </w:instrText>
+      </w:r>
+      <w:r>
+        <w:fldChar w:fldCharType="separate"/>
+      </w:r>
+      <w:r>
+        <w:rPr>
+          <w:noProof/>
+        </w:rPr>
+        <w:t>3</w:t>
+      </w:r>
+      <w:r>
+        <w:fldChar w:fldCharType="end"/>
+      </w:r>
+      <w:r>
+        <w:t xml:space="preserve"> - NuGet Paket Versionen</w:t>
+      </w:r>
+    </w:p>
+    <w:p>
+      <w:pPr>
+        <w:pStyle w:val="berschrift2"/>
+      </w:pPr>
+      <w:bookmarkStart w:id="50" w:name="_Toc155350451"/>
+      <w:r>
+        <w:t>Glossar</w:t>
+      </w:r>
+    </w:p>
+    <w:tbl>
+      <w:tblPr>
+        <w:tblStyle w:val="Tabellenraster"/>
+        <w:tblW w:w="0" w:type="auto"/>
+        <w:tblLook w:val="04A0" w:firstRow="1" w:lastRow="0" w:firstColumn="1" w:lastColumn="0" w:noHBand="0" w:noVBand="1"/>
+      </w:tblPr>
+      <w:tblGrid>
+        <w:gridCol w:w="1224"/>
+        <w:gridCol w:w="2053"/>
+        <w:gridCol w:w="5785"/>
+      </w:tblGrid>
+      <w:tr>
+        <w:tc>
+          <w:tcPr>
+            <w:tcW w:w="1312" w:type="dxa"/>
+          </w:tcPr>
+          <w:p>
+            <w:pPr>
+              <w:rPr>
+                <w:b/>
+                <w:bCs/>
+              </w:rPr>
+            </w:pPr>
+            <w:r>
+              <w:rPr>
+                <w:b/>
+                <w:bCs/>
+              </w:rPr>
+              <w:t>Abkürzung</w:t>
+            </w:r>
+          </w:p>
+        </w:tc>
+        <w:tc>
+          <w:tcPr>
+            <w:tcW w:w="2057" w:type="dxa"/>
+          </w:tcPr>
+          <w:p>
+            <w:pPr>
+              <w:rPr>
+                <w:b/>
+                <w:bCs/>
+              </w:rPr>
+            </w:pPr>
+            <w:r>
+              <w:rPr>
+                <w:b/>
+                <w:bCs/>
+              </w:rPr>
+              <w:t>Ausgeschrieben</w:t>
+            </w:r>
+          </w:p>
+        </w:tc>
+        <w:tc>
+          <w:tcPr>
+            <w:tcW w:w="5693" w:type="dxa"/>
+          </w:tcPr>
+          <w:p>
+            <w:pPr>
+              <w:rPr>
+                <w:b/>
+                <w:bCs/>
+              </w:rPr>
+            </w:pPr>
+            <w:r>
+              <w:rPr>
+                <w:b/>
+                <w:bCs/>
+              </w:rPr>
+              <w:t>Erklärung</w:t>
+            </w:r>
+          </w:p>
+        </w:tc>
+      </w:tr>
+      <w:tr>
+        <w:tc>
+          <w:tcPr>
+            <w:tcW w:w="0" w:type="auto"/>
+            <w:hideMark/>
+          </w:tcPr>
+          <w:p>
+            <w:pPr>
+              <w:rPr>
+                <w:lang w:eastAsia="de-CH"/>
+              </w:rPr>
+            </w:pPr>
+            <w:r>
+              <w:rPr>
+                <w:lang w:eastAsia="de-CH"/>
+              </w:rPr>
+              <w:t>UI</w:t>
+            </w:r>
+          </w:p>
+        </w:tc>
+        <w:tc>
+          <w:tcPr>
+            <w:tcW w:w="0" w:type="auto"/>
+            <w:hideMark/>
+          </w:tcPr>
+          <w:p>
+            <w:pPr>
+              <w:rPr>
+                <w:lang w:eastAsia="de-CH"/>
+              </w:rPr>
+            </w:pPr>
+            <w:r>
+              <w:rPr>
+                <w:lang w:eastAsia="de-CH"/>
+              </w:rPr>
+              <w:t>User Interface</w:t>
+            </w:r>
+          </w:p>
+        </w:tc>
+        <w:tc>
+          <w:tcPr>
+            <w:tcW w:w="0" w:type="auto"/>
+            <w:hideMark/>
+          </w:tcPr>
+          <w:p>
+            <w:pPr>
+              <w:rPr>
+                <w:lang w:eastAsia="de-CH"/>
+              </w:rPr>
+            </w:pPr>
+            <w:r>
+              <w:rPr>
+                <w:lang w:eastAsia="de-CH"/>
+              </w:rPr>
+              <w:t>Beschreibt die Oberfläche, durch die der Benutzer mit einer Maschine interagiert, in diesem Fall die Anwendungsschnittstelle.</w:t>
+            </w:r>
+          </w:p>
+        </w:tc>
+      </w:tr>
+      <w:tr>
+        <w:tc>
+          <w:tcPr>
+            <w:tcW w:w="0" w:type="auto"/>
+            <w:hideMark/>
+          </w:tcPr>
+          <w:p>
+            <w:pPr>
+              <w:rPr>
+                <w:lang w:eastAsia="de-CH"/>
+              </w:rPr>
+            </w:pPr>
+            <w:r>
+              <w:rPr>
+                <w:lang w:eastAsia="de-CH"/>
+              </w:rPr>
+              <w:t>API</w:t>
+            </w:r>
+          </w:p>
+        </w:tc>
+        <w:tc>
+          <w:tcPr>
+            <w:tcW w:w="0" w:type="auto"/>
+            <w:hideMark/>
+          </w:tcPr>
+          <w:p>
+            <w:pPr>
+              <w:rPr>
+                <w:lang w:eastAsia="de-CH"/>
+              </w:rPr>
+            </w:pPr>
+            <w:proofErr w:type="spellStart"/>
+            <w:r>
+              <w:rPr>
+                <w:lang w:eastAsia="de-CH"/>
+              </w:rPr>
+              <w:t>Application</w:t>
+            </w:r>
+            <w:proofErr w:type="spellEnd"/>
+            <w:r>
+              <w:rPr>
+                <w:lang w:eastAsia="de-CH"/>
+              </w:rPr>
+              <w:t xml:space="preserve"> </w:t>
+            </w:r>
+            <w:proofErr w:type="spellStart"/>
+            <w:r>
+              <w:rPr>
+                <w:lang w:eastAsia="de-CH"/>
+              </w:rPr>
+              <w:t>Programming</w:t>
+            </w:r>
+            <w:proofErr w:type="spellEnd"/>
+            <w:r>
+              <w:rPr>
+                <w:lang w:eastAsia="de-CH"/>
+              </w:rPr>
+              <w:t xml:space="preserve"> Interface</w:t>
+            </w:r>
+          </w:p>
+        </w:tc>
+        <w:tc>
+          <w:tcPr>
+            <w:tcW w:w="0" w:type="auto"/>
+            <w:hideMark/>
+          </w:tcPr>
+          <w:p>
+            <w:pPr>
+              <w:rPr>
+                <w:lang w:eastAsia="de-CH"/>
+              </w:rPr>
+            </w:pPr>
+            <w:r>
+              <w:rPr>
+                <w:lang w:eastAsia="de-CH"/>
+              </w:rPr>
+              <w:t>Eine Reihe von Routinen, Protokollen und Werkzeugen zum Erstellen von Software und Anwendungen. API ermöglicht die Interaktion zwischen Softwareprodukten.</w:t>
+            </w:r>
+          </w:p>
+        </w:tc>
+      </w:tr>
+      <w:tr>
+        <w:tc>
+          <w:tcPr>
+            <w:tcW w:w="0" w:type="auto"/>
+            <w:hideMark/>
+          </w:tcPr>
+          <w:p>
+            <w:pPr>
+              <w:rPr>
+                <w:lang w:eastAsia="de-CH"/>
+              </w:rPr>
+            </w:pPr>
+            <w:r>
+              <w:rPr>
+                <w:lang w:eastAsia="de-CH"/>
+              </w:rPr>
+              <w:t>CRUD</w:t>
+            </w:r>
+          </w:p>
+        </w:tc>
+        <w:tc>
+          <w:tcPr>
+            <w:tcW w:w="0" w:type="auto"/>
+            <w:hideMark/>
+          </w:tcPr>
+          <w:p>
+            <w:pPr>
+              <w:rPr>
+                <w:lang w:eastAsia="de-CH"/>
+              </w:rPr>
+            </w:pPr>
+            <w:r>
+              <w:rPr>
+                <w:lang w:eastAsia="de-CH"/>
+              </w:rPr>
+              <w:t>Create, Read, Update, Delete</w:t>
+            </w:r>
+          </w:p>
+        </w:tc>
+        <w:tc>
+          <w:tcPr>
+            <w:tcW w:w="0" w:type="auto"/>
+            <w:hideMark/>
+          </w:tcPr>
+          <w:p>
+            <w:pPr>
+              <w:rPr>
+                <w:lang w:eastAsia="de-CH"/>
+              </w:rPr>
+            </w:pPr>
+            <w:r>
+              <w:rPr>
+                <w:lang w:eastAsia="de-CH"/>
+              </w:rPr>
+              <w:t>Die vier grundlegenden Funktionen, die in Datenbankanwendungen implementiert sind, um Daten zu erstellen, zu lesen, zu aktualisieren und zu löschen.</w:t>
+            </w:r>
+          </w:p>
+        </w:tc>
+      </w:tr>
+      <w:tr>
+        <w:tc>
+          <w:tcPr>
+            <w:tcW w:w="0" w:type="auto"/>
+            <w:hideMark/>
+          </w:tcPr>
+          <w:p>
+            <w:pPr>
+              <w:rPr>
+                <w:lang w:eastAsia="de-CH"/>
+              </w:rPr>
+            </w:pPr>
+            <w:r>
+              <w:rPr>
+                <w:lang w:eastAsia="de-CH"/>
+              </w:rPr>
+              <w:t>DPI</w:t>
+            </w:r>
+          </w:p>
+        </w:tc>
+        <w:tc>
+          <w:tcPr>
+            <w:tcW w:w="0" w:type="auto"/>
+            <w:hideMark/>
+          </w:tcPr>
+          <w:p>
+            <w:pPr>
+              <w:rPr>
+                <w:lang w:eastAsia="de-CH"/>
+              </w:rPr>
+            </w:pPr>
+            <w:proofErr w:type="spellStart"/>
+            <w:r>
+              <w:rPr>
+                <w:lang w:eastAsia="de-CH"/>
+              </w:rPr>
+              <w:t>Dots</w:t>
+            </w:r>
+            <w:proofErr w:type="spellEnd"/>
+            <w:r>
+              <w:rPr>
+                <w:lang w:eastAsia="de-CH"/>
+              </w:rPr>
+              <w:t xml:space="preserve"> Per Inch</w:t>
+            </w:r>
+          </w:p>
+        </w:tc>
+        <w:tc>
+          <w:tcPr>
+            <w:tcW w:w="0" w:type="auto"/>
+            <w:hideMark/>
+          </w:tcPr>
+          <w:p>
+            <w:pPr>
+              <w:rPr>
+                <w:lang w:eastAsia="de-CH"/>
+              </w:rPr>
+            </w:pPr>
+            <w:r>
+              <w:rPr>
+                <w:lang w:eastAsia="de-CH"/>
+              </w:rPr>
+              <w:t>Eine Maßeinheit für die Druck- oder Bildauflösung in einem digitalen Bild.</w:t>
+            </w:r>
+          </w:p>
+        </w:tc>
+      </w:tr>
+      <w:tr>
+        <w:tc>
+          <w:tcPr>
+            <w:tcW w:w="0" w:type="auto"/>
+            <w:hideMark/>
+          </w:tcPr>
+          <w:p>
+            <w:pPr>
+              <w:rPr>
+                <w:lang w:eastAsia="de-CH"/>
+              </w:rPr>
+            </w:pPr>
+            <w:r>
+              <w:rPr>
+                <w:lang w:eastAsia="de-CH"/>
+              </w:rPr>
+              <w:t>MVVM</w:t>
+            </w:r>
+          </w:p>
+        </w:tc>
+        <w:tc>
+          <w:tcPr>
+            <w:tcW w:w="0" w:type="auto"/>
+            <w:hideMark/>
+          </w:tcPr>
+          <w:p>
+            <w:pPr>
+              <w:rPr>
+                <w:lang w:eastAsia="de-CH"/>
+              </w:rPr>
+            </w:pPr>
+            <w:r>
+              <w:rPr>
+                <w:lang w:eastAsia="de-CH"/>
+              </w:rPr>
+              <w:t>Model-View-</w:t>
+            </w:r>
+            <w:proofErr w:type="spellStart"/>
+            <w:r>
+              <w:rPr>
+                <w:lang w:eastAsia="de-CH"/>
+              </w:rPr>
+              <w:t>ViewModel</w:t>
+            </w:r>
+            <w:proofErr w:type="spellEnd"/>
+          </w:p>
+        </w:tc>
+        <w:tc>
+          <w:tcPr>
+            <w:tcW w:w="0" w:type="auto"/>
+            <w:hideMark/>
+          </w:tcPr>
+          <w:p>
+            <w:pPr>
+              <w:rPr>
+                <w:lang w:eastAsia="de-CH"/>
+              </w:rPr>
+            </w:pPr>
+            <w:r>
+              <w:rPr>
+                <w:lang w:eastAsia="de-CH"/>
+              </w:rPr>
+              <w:t>Ein Softwarearchitekturmuster, das zur Trennung von Geschäftslogik und Benutzeroberfläche verwendet wird.</w:t>
+            </w:r>
+          </w:p>
+        </w:tc>
+      </w:tr>
+      <w:tr>
+        <w:tc>
+          <w:tcPr>
+            <w:tcW w:w="0" w:type="auto"/>
+            <w:hideMark/>
+          </w:tcPr>
+          <w:p>
+            <w:pPr>
+              <w:rPr>
+                <w:lang w:eastAsia="de-CH"/>
+              </w:rPr>
+            </w:pPr>
+            <w:r>
+              <w:rPr>
+                <w:lang w:eastAsia="de-CH"/>
+              </w:rPr>
+              <w:t>HTTPS</w:t>
+            </w:r>
+          </w:p>
+        </w:tc>
+        <w:tc>
+          <w:tcPr>
+            <w:tcW w:w="0" w:type="auto"/>
+            <w:hideMark/>
+          </w:tcPr>
+          <w:p>
+            <w:pPr>
+              <w:rPr>
+                <w:lang w:eastAsia="de-CH"/>
+              </w:rPr>
+            </w:pPr>
+            <w:r>
+              <w:rPr>
+                <w:lang w:eastAsia="de-CH"/>
+              </w:rPr>
+              <w:t>Hypertext Transfer Protocol Secure</w:t>
+            </w:r>
+          </w:p>
+        </w:tc>
+        <w:tc>
+          <w:tcPr>
+            <w:tcW w:w="0" w:type="auto"/>
+            <w:hideMark/>
+          </w:tcPr>
+          <w:p>
+            <w:pPr>
+              <w:rPr>
+                <w:lang w:eastAsia="de-CH"/>
+              </w:rPr>
+            </w:pPr>
+            <w:r>
+              <w:rPr>
+                <w:lang w:eastAsia="de-CH"/>
+              </w:rPr>
+              <w:t>Eine Erweiterung des HTTP-Protokolls mit dem Ziel, sichere Transaktionen im Internet zu ermöglichen.</w:t>
+            </w:r>
+          </w:p>
+        </w:tc>
+      </w:tr>
+      <w:tr>
+        <w:tc>
+          <w:tcPr>
+            <w:tcW w:w="0" w:type="auto"/>
+            <w:hideMark/>
+          </w:tcPr>
+          <w:p>
+            <w:pPr>
+              <w:rPr>
+                <w:lang w:eastAsia="de-CH"/>
+              </w:rPr>
+            </w:pPr>
+            <w:r>
+              <w:rPr>
+                <w:lang w:eastAsia="de-CH"/>
+              </w:rPr>
+              <w:t>MSSQL</w:t>
+            </w:r>
+          </w:p>
+        </w:tc>
+        <w:tc>
+          <w:tcPr>
+            <w:tcW w:w="0" w:type="auto"/>
+            <w:hideMark/>
+          </w:tcPr>
+          <w:p>
+            <w:pPr>
+              <w:rPr>
+                <w:lang w:eastAsia="de-CH"/>
+              </w:rPr>
+            </w:pPr>
+            <w:r>
+              <w:rPr>
+                <w:lang w:eastAsia="de-CH"/>
+              </w:rPr>
+              <w:t>Microsoft SQL Server</w:t>
+            </w:r>
+          </w:p>
+        </w:tc>
+        <w:tc>
+          <w:tcPr>
+            <w:tcW w:w="0" w:type="auto"/>
+            <w:hideMark/>
+          </w:tcPr>
+          <w:p>
+            <w:pPr>
+              <w:rPr>
+                <w:lang w:eastAsia="de-CH"/>
+              </w:rPr>
+            </w:pPr>
+            <w:r>
+              <w:rPr>
+                <w:lang w:eastAsia="de-CH"/>
+              </w:rPr>
+              <w:t>Ein relationales Datenbankmanagementsystem von Microsoft.</w:t>
+            </w:r>
+          </w:p>
+        </w:tc>
+      </w:tr>
+      <w:tr>
+        <w:tc>
+          <w:tcPr>
+            <w:tcW w:w="0" w:type="auto"/>
+            <w:hideMark/>
+          </w:tcPr>
+          <w:p>
+            <w:pPr>
+              <w:rPr>
+                <w:lang w:eastAsia="de-CH"/>
+              </w:rPr>
+            </w:pPr>
+            <w:r>
+              <w:rPr>
+                <w:lang w:eastAsia="de-CH"/>
+              </w:rPr>
+              <w:t>MAUI</w:t>
+            </w:r>
+          </w:p>
+        </w:tc>
+        <w:tc>
+          <w:tcPr>
+            <w:tcW w:w="0" w:type="auto"/>
+            <w:hideMark/>
+          </w:tcPr>
+          <w:p>
+            <w:pPr>
+              <w:rPr>
+                <w:lang w:eastAsia="de-CH"/>
+              </w:rPr>
+            </w:pPr>
+            <w:r>
+              <w:rPr>
+                <w:lang w:eastAsia="de-CH"/>
+              </w:rPr>
+              <w:t>.NET Multi-</w:t>
+            </w:r>
+            <w:proofErr w:type="spellStart"/>
+            <w:r>
+              <w:rPr>
+                <w:lang w:eastAsia="de-CH"/>
+              </w:rPr>
+              <w:t>platform</w:t>
+            </w:r>
+            <w:proofErr w:type="spellEnd"/>
+            <w:r>
+              <w:rPr>
+                <w:lang w:eastAsia="de-CH"/>
+              </w:rPr>
+              <w:t xml:space="preserve"> App UI</w:t>
+            </w:r>
+          </w:p>
+        </w:tc>
+        <w:tc>
+          <w:tcPr>
+            <w:tcW w:w="0" w:type="auto"/>
+            <w:hideMark/>
+          </w:tcPr>
+          <w:p>
+            <w:pPr>
+              <w:keepNext/>
+              <w:rPr>
+                <w:lang w:eastAsia="de-CH"/>
+              </w:rPr>
+            </w:pPr>
+            <w:r>
+              <w:rPr>
+                <w:lang w:eastAsia="de-CH"/>
+              </w:rPr>
+              <w:t xml:space="preserve">Eine plattformübergreifende Framework-Initiative von Microsoft, die die Entwicklung von Anwendungen für Android, iOS, </w:t>
+            </w:r>
+            <w:proofErr w:type="spellStart"/>
+            <w:r>
+              <w:rPr>
+                <w:lang w:eastAsia="de-CH"/>
+              </w:rPr>
+              <w:t>macOS</w:t>
+            </w:r>
+            <w:proofErr w:type="spellEnd"/>
+            <w:r>
+              <w:rPr>
+                <w:lang w:eastAsia="de-CH"/>
+              </w:rPr>
+              <w:t xml:space="preserve"> und Windows vereinfacht.</w:t>
+            </w:r>
+          </w:p>
+        </w:tc>
+      </w:tr>
+    </w:tbl>
+    <w:p>
+      <w:pPr>
+        <w:pStyle w:val="Beschriftung"/>
+      </w:pPr>
+      <w:r>
+        <w:fldChar w:fldCharType="begin"/>
+      </w:r>
+      <w:r>
+        <w:instrText xml:space="preserve"> SEQ Tabelle \* ARABIC </w:instrText>
+      </w:r>
+      <w:r>
+        <w:fldChar w:fldCharType="separate"/>
+      </w:r>
+      <w:r>
+        <w:rPr>
+          <w:noProof/>
+        </w:rPr>
+        <w:t>4</w:t>
+      </w:r>
+      <w:r>
+        <w:fldChar w:fldCharType="end"/>
+      </w:r>
+      <w:r>
+        <w:t xml:space="preserve"> – Glossar</w:t>
+      </w:r>
+    </w:p>
+    <w:p>
+      <w:r>
+        <w:br w:type="page"/>
+      </w:r>
+    </w:p>
+    <w:p>
+      <w:pPr>
+        <w:pStyle w:val="berschrift1"/>
+      </w:pPr>
+      <w:r>
+        <w:lastRenderedPageBreak/>
+        <w:t>Verweise</w:t>
+      </w:r>
+    </w:p>
+    <w:p>
+      <w:pPr>
+        <w:pStyle w:val="berschrift2"/>
+      </w:pPr>
       <w:r>
         <w:t>Quellen</w:t>
       </w:r>
-      <w:bookmarkEnd w:id="49"/>
+      <w:bookmarkEnd w:id="50"/>
     </w:p>
     <w:sdt>
       <w:sdtPr>
@@ -9868,11 +11576,11 @@
       <w:pPr>
         <w:pStyle w:val="berschrift2"/>
       </w:pPr>
-      <w:bookmarkStart w:id="50" w:name="_Toc155350452"/>
+      <w:bookmarkStart w:id="51" w:name="_Toc155350452"/>
       <w:r>
         <w:t>Abbildungsverzeichnis</w:t>
       </w:r>
-      <w:bookmarkEnd w:id="50"/>
+      <w:bookmarkEnd w:id="51"/>
     </w:p>
     <w:p>
       <w:pPr>
@@ -10627,11 +12335,11 @@
       <w:pPr>
         <w:pStyle w:val="berschrift2"/>
       </w:pPr>
-      <w:bookmarkStart w:id="51" w:name="_Toc155350453"/>
+      <w:bookmarkStart w:id="52" w:name="_Toc155350453"/>
       <w:r>
         <w:t>Tabellenverzeichnis</w:t>
       </w:r>
-      <w:bookmarkEnd w:id="51"/>
+      <w:bookmarkEnd w:id="52"/>
     </w:p>
     <w:p>
       <w:pPr>
@@ -10805,90 +12513,6 @@
         <w:fldChar w:fldCharType="end"/>
       </w:r>
     </w:p>
-    <w:p>
-      <w:pPr>
-        <w:pStyle w:val="berschrift2"/>
-        <w:rPr>
-          <w:noProof/>
-        </w:rPr>
-      </w:pPr>
-      <w:bookmarkStart w:id="52" w:name="_Toc155350454"/>
-      <w:r>
-        <w:rPr>
-          <w:noProof/>
-        </w:rPr>
-        <w:t>Verwendete NuGet Pakete</w:t>
-      </w:r>
-      <w:bookmarkEnd w:id="52"/>
-    </w:p>
-    <w:tbl>
-      <w:tblPr>
-        <w:tblStyle w:val="Tabellenraster"/>
-        <w:tblW w:w="0" w:type="auto"/>
-        <w:tblLook w:val="04A0" w:firstRow="1" w:lastRow="0" w:firstColumn="1" w:lastColumn="0" w:noHBand="0" w:noVBand="1"/>
-      </w:tblPr>
-      <w:tblGrid>
-        <w:gridCol w:w="4531"/>
-        <w:gridCol w:w="4531"/>
-      </w:tblGrid>
-      <w:tr>
-        <w:tc>
-          <w:tcPr>
-            <w:tcW w:w="4531" w:type="dxa"/>
-          </w:tcPr>
-          <w:p>
-            <w:pPr>
-              <w:rPr>
-                <w:b/>
-                <w:bCs/>
-              </w:rPr>
-            </w:pPr>
-            <w:r>
-              <w:rPr>
-                <w:b/>
-                <w:bCs/>
-              </w:rPr>
-              <w:t>Paket</w:t>
-            </w:r>
-          </w:p>
-        </w:tc>
-        <w:tc>
-          <w:tcPr>
-            <w:tcW w:w="4531" w:type="dxa"/>
-          </w:tcPr>
-          <w:p>
-            <w:pPr>
-              <w:rPr>
-                <w:b/>
-                <w:bCs/>
-              </w:rPr>
-            </w:pPr>
-            <w:r>
-              <w:rPr>
-                <w:b/>
-                <w:bCs/>
-              </w:rPr>
-              <w:t>Version</w:t>
-            </w:r>
-          </w:p>
-        </w:tc>
-      </w:tr>
-      <w:tr>
-        <w:tc>
-          <w:tcPr>
-            <w:tcW w:w="4531" w:type="dxa"/>
-          </w:tcPr>
-          <w:p/>
-        </w:tc>
-        <w:tc>
-          <w:tcPr>
-            <w:tcW w:w="4531" w:type="dxa"/>
-          </w:tcPr>
-          <w:p/>
-        </w:tc>
-      </w:tr>
-    </w:tbl>
-    <w:p/>
     <w:sectPr>
       <w:footerReference w:type="default" r:id="rId38"/>
       <w:pgSz w:w="11906" w:h="16838"/>
@@ -11847,6 +13471,7 @@
   <w:style w:type="paragraph" w:default="1" w:styleId="Standard">
     <w:name w:val="Normal"/>
     <w:qFormat/>
+    <w:rsid w:val="00B451D2"/>
   </w:style>
   <w:style w:type="paragraph" w:styleId="berschrift1">
     <w:name w:val="heading 1"/>

</xml_diff>